<commit_message>
- small documentation change, add an archive site-template
</commit_message>
<xml_diff>
--- a/documentation/Klarna Payments SFRA Integration Guide v18.1.0.docx
+++ b/documentation/Klarna Payments SFRA Integration Guide v18.1.0.docx
@@ -234,7 +234,6 @@
           <w:docPartUnique/>
         </w:docPartObj>
       </w:sdtPr>
-      <w:sdtEndPr/>
       <w:sdtContent>
         <w:p>
           <w:pPr>
@@ -4125,8 +4124,6 @@
       </w:r>
     </w:p>
     <w:p>
-      <w:bookmarkStart w:id="11" w:name="_GoBack"/>
-      <w:bookmarkEnd w:id="11"/>
       <w:r>
         <w:t xml:space="preserve"> </w:t>
       </w:r>
@@ -4138,8 +4135,8 @@
       <w:pPr>
         <w:pStyle w:val="Heading1"/>
       </w:pPr>
-      <w:bookmarkStart w:id="12" w:name="_Ref529777862"/>
-      <w:bookmarkStart w:id="13" w:name="_Toc531019251"/>
+      <w:bookmarkStart w:id="11" w:name="_Ref529777862"/>
+      <w:bookmarkStart w:id="12" w:name="_Toc531019251"/>
       <w:r>
         <w:lastRenderedPageBreak/>
         <w:t xml:space="preserve">System </w:t>
@@ -4147,63 +4144,78 @@
       <w:r>
         <w:t>Extensions</w:t>
       </w:r>
+      <w:bookmarkEnd w:id="11"/>
       <w:bookmarkEnd w:id="12"/>
+    </w:p>
+    <w:p/>
+    <w:p>
+      <w:r>
+        <w:t xml:space="preserve">This section </w:t>
+      </w:r>
+      <w:r>
+        <w:t>describes</w:t>
+      </w:r>
+      <w:r>
+        <w:t xml:space="preserve"> all cartridge extensions (custom attributes to system objects, site preferences).</w:t>
+      </w:r>
+      <w:r>
+        <w:t xml:space="preserve"> Once you have installed the cartridge</w:t>
+      </w:r>
+      <w:r>
+        <w:t xml:space="preserve"> (</w:t>
+      </w:r>
+      <w:r>
+        <w:t>“</w:t>
+      </w:r>
+      <w:r>
+        <w:fldChar w:fldCharType="begin"/>
+      </w:r>
+      <w:r>
+        <w:instrText xml:space="preserve"> REF _Ref530734494 \h </w:instrText>
+      </w:r>
+      <w:r>
+        <w:instrText xml:space="preserve"> \* MERGEFORMAT </w:instrText>
+      </w:r>
+      <w:r>
+        <w:fldChar w:fldCharType="separate"/>
+      </w:r>
+      <w:r>
+        <w:t>Installation</w:t>
+      </w:r>
+      <w:r>
+        <w:fldChar w:fldCharType="end"/>
+      </w:r>
+      <w:r>
+        <w:t>” section</w:t>
+      </w:r>
+      <w:r>
+        <w:t>)</w:t>
+      </w:r>
+      <w:r>
+        <w:t>, you can check and confirm the extensions have been applied</w:t>
+      </w:r>
+      <w:r>
+        <w:t xml:space="preserve"> to your system</w:t>
+      </w:r>
+      <w:r>
+        <w:t>.</w:t>
+      </w:r>
+    </w:p>
+    <w:p>
+      <w:pPr>
+        <w:pStyle w:val="Standard1"/>
+      </w:pPr>
+    </w:p>
+    <w:p>
+      <w:pPr>
+        <w:pStyle w:val="Heading2"/>
+      </w:pPr>
+      <w:bookmarkStart w:id="13" w:name="_Toc531019252"/>
+      <w:r>
+        <w:t>System object extensions</w:t>
+      </w:r>
       <w:bookmarkEnd w:id="13"/>
     </w:p>
-    <w:p/>
-    <w:p>
-      <w:r>
-        <w:t xml:space="preserve">This section </w:t>
-      </w:r>
-      <w:r>
-        <w:t>describes</w:t>
-      </w:r>
-      <w:r>
-        <w:t xml:space="preserve"> all cartridge extensions (custom attributes to system objects, site preferences).</w:t>
-      </w:r>
-      <w:r>
-        <w:t xml:space="preserve"> Once you have installed the cartridge</w:t>
-      </w:r>
-      <w:r>
-        <w:t xml:space="preserve"> (</w:t>
-      </w:r>
-      <w:r>
-        <w:t>“</w:t>
-      </w:r>
-      <w:r>
-        <w:fldChar w:fldCharType="begin"/>
-      </w:r>
-      <w:r>
-        <w:instrText xml:space="preserve"> REF _Ref530734494 \h </w:instrText>
-      </w:r>
-      <w:r>
-        <w:instrText xml:space="preserve"> \* MERGEFORMAT </w:instrText>
-      </w:r>
-      <w:r>
-        <w:fldChar w:fldCharType="separate"/>
-      </w:r>
-      <w:r>
-        <w:t>Installation</w:t>
-      </w:r>
-      <w:r>
-        <w:fldChar w:fldCharType="end"/>
-      </w:r>
-      <w:r>
-        <w:t>” section</w:t>
-      </w:r>
-      <w:r>
-        <w:t>)</w:t>
-      </w:r>
-      <w:r>
-        <w:t>, you can check and confirm the extensions have been applied</w:t>
-      </w:r>
-      <w:r>
-        <w:t xml:space="preserve"> to your system</w:t>
-      </w:r>
-      <w:r>
-        <w:t>.</w:t>
-      </w:r>
-    </w:p>
     <w:p>
       <w:pPr>
         <w:pStyle w:val="Standard1"/>
@@ -4211,28 +4223,13 @@
     </w:p>
     <w:p>
       <w:pPr>
-        <w:pStyle w:val="Heading2"/>
-      </w:pPr>
-      <w:bookmarkStart w:id="14" w:name="_Toc531019252"/>
-      <w:r>
-        <w:t>System object extensions</w:t>
+        <w:pStyle w:val="Heading3"/>
+      </w:pPr>
+      <w:bookmarkStart w:id="14" w:name="_Toc531019253"/>
+      <w:r>
+        <w:t>Order</w:t>
       </w:r>
       <w:bookmarkEnd w:id="14"/>
-    </w:p>
-    <w:p>
-      <w:pPr>
-        <w:pStyle w:val="Standard1"/>
-      </w:pPr>
-    </w:p>
-    <w:p>
-      <w:pPr>
-        <w:pStyle w:val="Heading3"/>
-      </w:pPr>
-      <w:bookmarkStart w:id="15" w:name="_Toc531019253"/>
-      <w:r>
-        <w:t>Order</w:t>
-      </w:r>
-      <w:bookmarkEnd w:id="15"/>
     </w:p>
     <w:p>
       <w:pPr>
@@ -4777,14 +4774,36 @@
       <w:r>
         <w:t xml:space="preserve">Table </w:t>
       </w:r>
-      <w:fldSimple w:instr=" SEQ Table \* ARABIC ">
-        <w:r>
-          <w:rPr>
-            <w:noProof/>
-          </w:rPr>
-          <w:t>1</w:t>
-        </w:r>
-      </w:fldSimple>
+      <w:r>
+        <w:rPr>
+          <w:noProof/>
+        </w:rPr>
+        <w:fldChar w:fldCharType="begin"/>
+      </w:r>
+      <w:r>
+        <w:rPr>
+          <w:noProof/>
+        </w:rPr>
+        <w:instrText xml:space="preserve"> SEQ Table \* ARABIC </w:instrText>
+      </w:r>
+      <w:r>
+        <w:rPr>
+          <w:noProof/>
+        </w:rPr>
+        <w:fldChar w:fldCharType="separate"/>
+      </w:r>
+      <w:r>
+        <w:rPr>
+          <w:noProof/>
+        </w:rPr>
+        <w:t>1</w:t>
+      </w:r>
+      <w:r>
+        <w:rPr>
+          <w:noProof/>
+        </w:rPr>
+        <w:fldChar w:fldCharType="end"/>
+      </w:r>
       <w:r>
         <w:t xml:space="preserve">. </w:t>
       </w:r>
@@ -4805,12 +4824,12 @@
       <w:pPr>
         <w:pStyle w:val="Heading3"/>
       </w:pPr>
-      <w:bookmarkStart w:id="16" w:name="_Toc531019254"/>
+      <w:bookmarkStart w:id="15" w:name="_Toc531019254"/>
       <w:proofErr w:type="spellStart"/>
       <w:r>
         <w:t>PaymentTransaction</w:t>
       </w:r>
-      <w:bookmarkEnd w:id="16"/>
+      <w:bookmarkEnd w:id="15"/>
       <w:proofErr w:type="spellEnd"/>
     </w:p>
     <w:p>
@@ -5023,14 +5042,36 @@
       <w:r>
         <w:t xml:space="preserve">Table </w:t>
       </w:r>
-      <w:fldSimple w:instr=" SEQ Table \* ARABIC ">
-        <w:r>
-          <w:rPr>
-            <w:noProof/>
-          </w:rPr>
-          <w:t>2</w:t>
-        </w:r>
-      </w:fldSimple>
+      <w:r>
+        <w:rPr>
+          <w:noProof/>
+        </w:rPr>
+        <w:fldChar w:fldCharType="begin"/>
+      </w:r>
+      <w:r>
+        <w:rPr>
+          <w:noProof/>
+        </w:rPr>
+        <w:instrText xml:space="preserve"> SEQ Table \* ARABIC </w:instrText>
+      </w:r>
+      <w:r>
+        <w:rPr>
+          <w:noProof/>
+        </w:rPr>
+        <w:fldChar w:fldCharType="separate"/>
+      </w:r>
+      <w:r>
+        <w:rPr>
+          <w:noProof/>
+        </w:rPr>
+        <w:t>2</w:t>
+      </w:r>
+      <w:r>
+        <w:rPr>
+          <w:noProof/>
+        </w:rPr>
+        <w:fldChar w:fldCharType="end"/>
+      </w:r>
       <w:r>
         <w:t xml:space="preserve">. </w:t>
       </w:r>
@@ -5048,13 +5089,13 @@
       <w:pPr>
         <w:pStyle w:val="Heading3"/>
       </w:pPr>
-      <w:bookmarkStart w:id="17" w:name="_Toc531019255"/>
+      <w:bookmarkStart w:id="16" w:name="_Toc531019255"/>
       <w:proofErr w:type="spellStart"/>
       <w:r>
         <w:lastRenderedPageBreak/>
         <w:t>OrderPaymentInstrument</w:t>
       </w:r>
-      <w:bookmarkEnd w:id="17"/>
+      <w:bookmarkEnd w:id="16"/>
       <w:proofErr w:type="spellEnd"/>
     </w:p>
     <w:p/>
@@ -5380,14 +5421,36 @@
       <w:r>
         <w:t xml:space="preserve">Table </w:t>
       </w:r>
-      <w:fldSimple w:instr=" SEQ Table \* ARABIC ">
-        <w:r>
-          <w:rPr>
-            <w:noProof/>
-          </w:rPr>
-          <w:t>2</w:t>
-        </w:r>
-      </w:fldSimple>
+      <w:r>
+        <w:rPr>
+          <w:noProof/>
+        </w:rPr>
+        <w:fldChar w:fldCharType="begin"/>
+      </w:r>
+      <w:r>
+        <w:rPr>
+          <w:noProof/>
+        </w:rPr>
+        <w:instrText xml:space="preserve"> SEQ Table \* ARABIC </w:instrText>
+      </w:r>
+      <w:r>
+        <w:rPr>
+          <w:noProof/>
+        </w:rPr>
+        <w:fldChar w:fldCharType="separate"/>
+      </w:r>
+      <w:r>
+        <w:rPr>
+          <w:noProof/>
+        </w:rPr>
+        <w:t>2</w:t>
+      </w:r>
+      <w:r>
+        <w:rPr>
+          <w:noProof/>
+        </w:rPr>
+        <w:fldChar w:fldCharType="end"/>
+      </w:r>
       <w:r>
         <w:t xml:space="preserve">. </w:t>
       </w:r>
@@ -5405,23 +5468,23 @@
       <w:pPr>
         <w:pStyle w:val="Heading2"/>
       </w:pPr>
-      <w:bookmarkStart w:id="18" w:name="_Toc531019256"/>
+      <w:bookmarkStart w:id="17" w:name="_Toc531019256"/>
       <w:r>
         <w:t>Custom objects</w:t>
       </w:r>
+      <w:bookmarkEnd w:id="17"/>
+    </w:p>
+    <w:p/>
+    <w:p>
+      <w:pPr>
+        <w:pStyle w:val="Heading3"/>
+      </w:pPr>
+      <w:bookmarkStart w:id="18" w:name="_Toc531019257"/>
+      <w:proofErr w:type="spellStart"/>
+      <w:r>
+        <w:t>KlarnaCountries</w:t>
+      </w:r>
       <w:bookmarkEnd w:id="18"/>
-    </w:p>
-    <w:p/>
-    <w:p>
-      <w:pPr>
-        <w:pStyle w:val="Heading3"/>
-      </w:pPr>
-      <w:bookmarkStart w:id="19" w:name="_Toc531019257"/>
-      <w:proofErr w:type="spellStart"/>
-      <w:r>
-        <w:t>KlarnaCountries</w:t>
-      </w:r>
-      <w:bookmarkEnd w:id="19"/>
       <w:proofErr w:type="spellEnd"/>
     </w:p>
     <w:p>
@@ -5850,14 +5913,36 @@
       <w:r>
         <w:t xml:space="preserve">Table </w:t>
       </w:r>
-      <w:fldSimple w:instr=" SEQ Table \* ARABIC ">
-        <w:r>
-          <w:rPr>
-            <w:noProof/>
-          </w:rPr>
-          <w:t>3</w:t>
-        </w:r>
-      </w:fldSimple>
+      <w:r>
+        <w:rPr>
+          <w:noProof/>
+        </w:rPr>
+        <w:fldChar w:fldCharType="begin"/>
+      </w:r>
+      <w:r>
+        <w:rPr>
+          <w:noProof/>
+        </w:rPr>
+        <w:instrText xml:space="preserve"> SEQ Table \* ARABIC </w:instrText>
+      </w:r>
+      <w:r>
+        <w:rPr>
+          <w:noProof/>
+        </w:rPr>
+        <w:fldChar w:fldCharType="separate"/>
+      </w:r>
+      <w:r>
+        <w:rPr>
+          <w:noProof/>
+        </w:rPr>
+        <w:t>3</w:t>
+      </w:r>
+      <w:r>
+        <w:rPr>
+          <w:noProof/>
+        </w:rPr>
+        <w:fldChar w:fldCharType="end"/>
+      </w:r>
       <w:r>
         <w:t xml:space="preserve">. </w:t>
       </w:r>
@@ -5875,28 +5960,28 @@
       <w:pPr>
         <w:pStyle w:val="Heading2"/>
       </w:pPr>
-      <w:bookmarkStart w:id="20" w:name="_Toc531019258"/>
+      <w:bookmarkStart w:id="19" w:name="_Toc531019258"/>
       <w:r>
         <w:lastRenderedPageBreak/>
         <w:t>Site preferences</w:t>
       </w:r>
+      <w:bookmarkEnd w:id="19"/>
+    </w:p>
+    <w:p/>
+    <w:p>
+      <w:pPr>
+        <w:pStyle w:val="Heading3"/>
+      </w:pPr>
+      <w:bookmarkStart w:id="20" w:name="_Toc531019259"/>
+      <w:proofErr w:type="spellStart"/>
+      <w:r>
+        <w:t>Klarna_Payments</w:t>
+      </w:r>
+      <w:proofErr w:type="spellEnd"/>
+      <w:r>
+        <w:t xml:space="preserve"> group</w:t>
+      </w:r>
       <w:bookmarkEnd w:id="20"/>
-    </w:p>
-    <w:p/>
-    <w:p>
-      <w:pPr>
-        <w:pStyle w:val="Heading3"/>
-      </w:pPr>
-      <w:bookmarkStart w:id="21" w:name="_Toc531019259"/>
-      <w:proofErr w:type="spellStart"/>
-      <w:r>
-        <w:t>Klarna_Payments</w:t>
-      </w:r>
-      <w:proofErr w:type="spellEnd"/>
-      <w:r>
-        <w:t xml:space="preserve"> group</w:t>
-      </w:r>
-      <w:bookmarkEnd w:id="21"/>
     </w:p>
     <w:p/>
     <w:p>
@@ -7329,14 +7414,36 @@
       <w:r>
         <w:t xml:space="preserve">Table </w:t>
       </w:r>
-      <w:fldSimple w:instr=" SEQ Table \* ARABIC ">
-        <w:r>
-          <w:rPr>
-            <w:noProof/>
-          </w:rPr>
-          <w:t>4</w:t>
-        </w:r>
-      </w:fldSimple>
+      <w:r>
+        <w:rPr>
+          <w:noProof/>
+        </w:rPr>
+        <w:fldChar w:fldCharType="begin"/>
+      </w:r>
+      <w:r>
+        <w:rPr>
+          <w:noProof/>
+        </w:rPr>
+        <w:instrText xml:space="preserve"> SEQ Table \* ARABIC </w:instrText>
+      </w:r>
+      <w:r>
+        <w:rPr>
+          <w:noProof/>
+        </w:rPr>
+        <w:fldChar w:fldCharType="separate"/>
+      </w:r>
+      <w:r>
+        <w:rPr>
+          <w:noProof/>
+        </w:rPr>
+        <w:t>4</w:t>
+      </w:r>
+      <w:r>
+        <w:rPr>
+          <w:noProof/>
+        </w:rPr>
+        <w:fldChar w:fldCharType="end"/>
+      </w:r>
       <w:r>
         <w:t>. Site preferences.</w:t>
       </w:r>
@@ -7346,11 +7453,11 @@
       <w:pPr>
         <w:pStyle w:val="Heading2"/>
       </w:pPr>
-      <w:bookmarkStart w:id="22" w:name="_Toc531019260"/>
+      <w:bookmarkStart w:id="21" w:name="_Toc531019260"/>
       <w:r>
         <w:t>Services</w:t>
       </w:r>
-      <w:bookmarkEnd w:id="22"/>
+      <w:bookmarkEnd w:id="21"/>
     </w:p>
     <w:p/>
     <w:p>
@@ -7430,16 +7537,16 @@
       <w:pPr>
         <w:pStyle w:val="Heading1"/>
       </w:pPr>
-      <w:bookmarkStart w:id="23" w:name="_Ref530734489"/>
-      <w:bookmarkStart w:id="24" w:name="_Ref530734494"/>
-      <w:bookmarkStart w:id="25" w:name="_Toc531019261"/>
+      <w:bookmarkStart w:id="22" w:name="_Ref530734489"/>
+      <w:bookmarkStart w:id="23" w:name="_Ref530734494"/>
+      <w:bookmarkStart w:id="24" w:name="_Toc531019261"/>
       <w:r>
         <w:lastRenderedPageBreak/>
         <w:t>Installation</w:t>
       </w:r>
+      <w:bookmarkEnd w:id="22"/>
       <w:bookmarkEnd w:id="23"/>
       <w:bookmarkEnd w:id="24"/>
-      <w:bookmarkEnd w:id="25"/>
     </w:p>
     <w:p/>
     <w:p>
@@ -7589,14 +7696,14 @@
           <w:rFonts w:eastAsiaTheme="minorEastAsia"/>
         </w:rPr>
       </w:pPr>
-      <w:bookmarkStart w:id="26" w:name="_Toc531019262"/>
+      <w:bookmarkStart w:id="25" w:name="_Toc531019262"/>
       <w:r>
         <w:rPr>
           <w:rFonts w:eastAsiaTheme="minorEastAsia"/>
         </w:rPr>
         <w:t>Verify Package Contents</w:t>
       </w:r>
-      <w:bookmarkEnd w:id="26"/>
+      <w:bookmarkEnd w:id="25"/>
     </w:p>
     <w:p/>
     <w:p>
@@ -7697,11 +7804,11 @@
       <w:pPr>
         <w:pStyle w:val="Heading2"/>
       </w:pPr>
-      <w:bookmarkStart w:id="27" w:name="_Toc531019263"/>
+      <w:bookmarkStart w:id="26" w:name="_Toc531019263"/>
       <w:r>
         <w:t>Cartridge upload</w:t>
       </w:r>
-      <w:bookmarkEnd w:id="27"/>
+      <w:bookmarkEnd w:id="26"/>
     </w:p>
     <w:p/>
     <w:p>
@@ -7729,73 +7836,118 @@
       <w:pPr>
         <w:pStyle w:val="Heading2"/>
       </w:pPr>
-      <w:bookmarkStart w:id="28" w:name="_Toc531019264"/>
+      <w:bookmarkStart w:id="27" w:name="_Toc531019264"/>
       <w:r>
         <w:t>Metadata import</w:t>
       </w:r>
+      <w:bookmarkEnd w:id="27"/>
+    </w:p>
+    <w:p/>
+    <w:p>
+      <w:r>
+        <w:t>Find the archive ‘</w:t>
+      </w:r>
+      <w:r>
+        <w:rPr>
+          <w:i/>
+        </w:rPr>
+        <w:t>site-template.zip</w:t>
+      </w:r>
+      <w:r>
+        <w:t>’ in the installation package, it contains metadata files. Please review the archive, do the necessary</w:t>
+      </w:r>
+      <w:r>
+        <w:t xml:space="preserve"> </w:t>
+      </w:r>
+      <w:r>
+        <w:t xml:space="preserve">modifications, and import it through </w:t>
+      </w:r>
+      <w:r>
+        <w:rPr>
+          <w:i/>
+        </w:rPr>
+        <w:t xml:space="preserve">BM Administration &gt; Site Development &gt; Site </w:t>
+      </w:r>
+      <w:r>
+        <w:rPr>
+          <w:i/>
+        </w:rPr>
+        <w:lastRenderedPageBreak/>
+        <w:t>Import &amp; Export</w:t>
+      </w:r>
+      <w:r>
+        <w:t xml:space="preserve"> section. The only required modification is</w:t>
+      </w:r>
+      <w:r>
+        <w:t xml:space="preserve"> </w:t>
+      </w:r>
+      <w:r>
+        <w:t xml:space="preserve">renaming the </w:t>
+      </w:r>
+      <w:r>
+        <w:rPr>
+          <w:i/>
+        </w:rPr>
+        <w:t>sites/SFRA</w:t>
+      </w:r>
+      <w:r>
+        <w:t xml:space="preserve"> folder of the archive to the ID of your site.</w:t>
+      </w:r>
+      <w:r>
+        <w:t xml:space="preserve"> If you need to configure more than one SFRA site, </w:t>
+      </w:r>
+      <w:r>
+        <w:t>just</w:t>
+      </w:r>
+      <w:r>
+        <w:t xml:space="preserve"> copy-paste the </w:t>
+      </w:r>
+      <w:r>
+        <w:rPr>
+          <w:i/>
+        </w:rPr>
+        <w:t>sites/</w:t>
+      </w:r>
+      <w:r>
+        <w:rPr>
+          <w:i/>
+        </w:rPr>
+        <w:t>SFRA</w:t>
+      </w:r>
+      <w:r>
+        <w:t xml:space="preserve"> </w:t>
+      </w:r>
+      <w:r>
+        <w:t>folder.</w:t>
+      </w:r>
+    </w:p>
+    <w:p>
+      <w:r>
+        <w:t>C</w:t>
+      </w:r>
+      <w:r>
+        <w:t>heck the fields which will be updated after importing file</w:t>
+      </w:r>
+      <w:r>
+        <w:t xml:space="preserve"> </w:t>
+      </w:r>
+      <w:r>
+        <w:t>‘</w:t>
+      </w:r>
+      <w:r>
+        <w:rPr>
+          <w:i/>
+        </w:rPr>
+        <w:t>site-template.zip</w:t>
+      </w:r>
+      <w:r>
+        <w:t>’ and</w:t>
+      </w:r>
+      <w:r>
+        <w:t xml:space="preserve"> be sure that there won’t be any conflict with the existing fields.</w:t>
+      </w:r>
+      <w:bookmarkStart w:id="28" w:name="_GoBack"/>
       <w:bookmarkEnd w:id="28"/>
-    </w:p>
-    <w:p/>
-    <w:p>
-      <w:r>
-        <w:t>Find the archive ‘</w:t>
-      </w:r>
-      <w:r>
-        <w:rPr>
-          <w:i/>
-        </w:rPr>
-        <w:t>site-template.zip</w:t>
-      </w:r>
-      <w:r>
-        <w:t>’ in the installation package, it contains metadata files. Please review the archive, do the necessary</w:t>
-      </w:r>
-      <w:r>
-        <w:t xml:space="preserve"> </w:t>
-      </w:r>
-      <w:r>
-        <w:t xml:space="preserve">modifications, and import it through BM Administration &gt; Site Development &gt; Site </w:t>
-      </w:r>
-      <w:r>
-        <w:lastRenderedPageBreak/>
-        <w:t>Import &amp; Export section. The only required modification is</w:t>
-      </w:r>
-      <w:r>
-        <w:t xml:space="preserve"> </w:t>
-      </w:r>
-      <w:r>
-        <w:t>renaming the root folder of the archive to the ID of your site.</w:t>
-      </w:r>
-    </w:p>
-    <w:p>
-      <w:r>
-        <w:t>C</w:t>
-      </w:r>
-      <w:r>
-        <w:t>heck the fields which will be updated after importing file</w:t>
-      </w:r>
-      <w:r>
-        <w:t xml:space="preserve"> </w:t>
-      </w:r>
-      <w:r>
-        <w:t>‘</w:t>
-      </w:r>
-      <w:r>
-        <w:rPr>
-          <w:i/>
-        </w:rPr>
-        <w:t>site-template.zip</w:t>
-      </w:r>
-      <w:r>
-        <w:t>’ and</w:t>
-      </w:r>
-      <w:r>
-        <w:t xml:space="preserve"> be sure that there won’t be any conflict with the existing fields.</w:t>
-      </w:r>
-    </w:p>
-    <w:p>
-      <w:pPr>
-        <w:pStyle w:val="Standard1"/>
-      </w:pPr>
     </w:p>
     <w:p>
       <w:r>
@@ -8055,7 +8207,6 @@
     <w:p/>
     <w:p>
       <w:r>
-        <w:lastRenderedPageBreak/>
         <w:t>To activate the cartridge, make sure you prepend “</w:t>
       </w:r>
       <w:proofErr w:type="spellStart"/>
@@ -14877,6 +15028,7 @@
   <w:style w:type="character" w:default="1" w:styleId="DefaultParagraphFont">
     <w:name w:val="Default Paragraph Font"/>
     <w:uiPriority w:val="1"/>
+    <w:semiHidden/>
     <w:unhideWhenUsed/>
   </w:style>
   <w:style w:type="table" w:default="1" w:styleId="TableNormal">
@@ -17588,7 +17740,7 @@
 </file>
 
 <file path=customXml/itemProps1.xml><?xml version="1.0" encoding="utf-8"?>
-<ds:datastoreItem xmlns:ds="http://schemas.openxmlformats.org/officeDocument/2006/customXml" ds:itemID="{DE2446C7-6F84-4E61-8F41-EDC5EBCD966A}">
+<ds:datastoreItem xmlns:ds="http://schemas.openxmlformats.org/officeDocument/2006/customXml" ds:itemID="{30243F02-CC19-4D20-89A3-1B995AEC478F}">
   <ds:schemaRefs>
     <ds:schemaRef ds:uri="http://schemas.openxmlformats.org/officeDocument/2006/bibliography"/>
   </ds:schemaRefs>
@@ -17596,7 +17748,7 @@
 </file>
 
 <file path=customXml/itemProps2.xml><?xml version="1.0" encoding="utf-8"?>
-<ds:datastoreItem xmlns:ds="http://schemas.openxmlformats.org/officeDocument/2006/customXml" ds:itemID="{E3DF0FEB-737C-49D9-915F-A65EC87B3154}">
+<ds:datastoreItem xmlns:ds="http://schemas.openxmlformats.org/officeDocument/2006/customXml" ds:itemID="{7CBA877B-1726-4724-8CC4-E526F3CD071A}">
   <ds:schemaRefs>
     <ds:schemaRef ds:uri="http://schemas.openxmlformats.org/officeDocument/2006/bibliography"/>
   </ds:schemaRefs>
@@ -17604,7 +17756,7 @@
 </file>
 
 <file path=customXml/itemProps3.xml><?xml version="1.0" encoding="utf-8"?>
-<ds:datastoreItem xmlns:ds="http://schemas.openxmlformats.org/officeDocument/2006/customXml" ds:itemID="{C3EA2E61-B757-4046-9B8F-8B996A6BBB20}">
+<ds:datastoreItem xmlns:ds="http://schemas.openxmlformats.org/officeDocument/2006/customXml" ds:itemID="{17075F8B-6574-41B9-B093-D0CD19BE8EE9}">
   <ds:schemaRefs>
     <ds:schemaRef ds:uri="http://schemas.openxmlformats.org/officeDocument/2006/bibliography"/>
   </ds:schemaRefs>
@@ -17612,7 +17764,7 @@
 </file>
 
 <file path=customXml/itemProps4.xml><?xml version="1.0" encoding="utf-8"?>
-<ds:datastoreItem xmlns:ds="http://schemas.openxmlformats.org/officeDocument/2006/customXml" ds:itemID="{9ADC1102-8E36-4EA4-8460-7457F8016AF7}">
+<ds:datastoreItem xmlns:ds="http://schemas.openxmlformats.org/officeDocument/2006/customXml" ds:itemID="{8AF89C71-183E-4565-87EC-19FABB2622D9}">
   <ds:schemaRefs>
     <ds:schemaRef ds:uri="http://schemas.openxmlformats.org/officeDocument/2006/bibliography"/>
   </ds:schemaRefs>

</xml_diff>

<commit_message>
KLARNAPII-321: remove preassessment preference and update documentation
</commit_message>
<xml_diff>
--- a/documentation/Klarna Payments SFRA Integration Guide v18.1.0.docx
+++ b/documentation/Klarna Payments SFRA Integration Guide v18.1.0.docx
@@ -234,6 +234,7 @@
           <w:docPartUnique/>
         </w:docPartObj>
       </w:sdtPr>
+      <w:sdtEndPr/>
       <w:sdtContent>
         <w:p>
           <w:pPr>
@@ -264,7 +265,7 @@
           <w:r>
             <w:fldChar w:fldCharType="separate"/>
           </w:r>
-          <w:hyperlink w:anchor="_Toc531019244" w:history="1">
+          <w:hyperlink w:anchor="_Toc535941097" w:history="1">
             <w:r>
               <w:rPr>
                 <w:rStyle w:val="Hyperlink"/>
@@ -299,7 +300,7 @@
               <w:rPr>
                 <w:webHidden/>
               </w:rPr>
-              <w:instrText xml:space="preserve"> PAGEREF _Toc531019244 \h </w:instrText>
+              <w:instrText xml:space="preserve"> PAGEREF _Toc535941097 \h </w:instrText>
             </w:r>
             <w:r>
               <w:rPr>
@@ -333,7 +334,7 @@
               <w:lang w:bidi="ar-SA"/>
             </w:rPr>
           </w:pPr>
-          <w:hyperlink w:anchor="_Toc531019245" w:history="1">
+          <w:hyperlink w:anchor="_Toc535941098" w:history="1">
             <w:r>
               <w:rPr>
                 <w:rStyle w:val="Hyperlink"/>
@@ -376,7 +377,7 @@
               <w:rPr>
                 <w:webHidden/>
               </w:rPr>
-              <w:instrText xml:space="preserve"> PAGEREF _Toc531019245 \h </w:instrText>
+              <w:instrText xml:space="preserve"> PAGEREF _Toc535941098 \h </w:instrText>
             </w:r>
             <w:r>
               <w:rPr>
@@ -410,7 +411,7 @@
               <w:lang w:bidi="ar-SA"/>
             </w:rPr>
           </w:pPr>
-          <w:hyperlink w:anchor="_Toc531019246" w:history="1">
+          <w:hyperlink w:anchor="_Toc535941099" w:history="1">
             <w:r>
               <w:rPr>
                 <w:rStyle w:val="Hyperlink"/>
@@ -427,7 +428,19 @@
               <w:rPr>
                 <w:rStyle w:val="Hyperlink"/>
               </w:rPr>
-              <w:t>Ability to use Klarna Payments SFRA for US and international sites</w:t>
+              <w:t>Ability t</w:t>
+            </w:r>
+            <w:r>
+              <w:rPr>
+                <w:rStyle w:val="Hyperlink"/>
+              </w:rPr>
+              <w:t>o</w:t>
+            </w:r>
+            <w:r>
+              <w:rPr>
+                <w:rStyle w:val="Hyperlink"/>
+              </w:rPr>
+              <w:t xml:space="preserve"> use Klarna Payments SFRA for US and international sites</w:t>
             </w:r>
             <w:r>
               <w:rPr>
@@ -445,7 +458,7 @@
               <w:rPr>
                 <w:webHidden/>
               </w:rPr>
-              <w:instrText xml:space="preserve"> PAGEREF _Toc531019246 \h </w:instrText>
+              <w:instrText xml:space="preserve"> PAGEREF _Toc535941099 \h </w:instrText>
             </w:r>
             <w:r>
               <w:rPr>
@@ -479,7 +492,7 @@
               <w:lang w:bidi="ar-SA"/>
             </w:rPr>
           </w:pPr>
-          <w:hyperlink w:anchor="_Toc531019247" w:history="1">
+          <w:hyperlink w:anchor="_Toc535941100" w:history="1">
             <w:r>
               <w:rPr>
                 <w:rStyle w:val="Hyperlink"/>
@@ -514,7 +527,7 @@
               <w:rPr>
                 <w:webHidden/>
               </w:rPr>
-              <w:instrText xml:space="preserve"> PAGEREF _Toc531019247 \h </w:instrText>
+              <w:instrText xml:space="preserve"> PAGEREF _Toc535941100 \h </w:instrText>
             </w:r>
             <w:r>
               <w:rPr>
@@ -548,7 +561,7 @@
               <w:lang w:bidi="ar-SA"/>
             </w:rPr>
           </w:pPr>
-          <w:hyperlink w:anchor="_Toc531019248" w:history="1">
+          <w:hyperlink w:anchor="_Toc535941101" w:history="1">
             <w:r>
               <w:rPr>
                 <w:rStyle w:val="Hyperlink"/>
@@ -583,7 +596,7 @@
               <w:rPr>
                 <w:webHidden/>
               </w:rPr>
-              <w:instrText xml:space="preserve"> PAGEREF _Toc531019248 \h </w:instrText>
+              <w:instrText xml:space="preserve"> PAGEREF _Toc535941101 \h </w:instrText>
             </w:r>
             <w:r>
               <w:rPr>
@@ -617,7 +630,7 @@
               <w:lang w:bidi="ar-SA"/>
             </w:rPr>
           </w:pPr>
-          <w:hyperlink w:anchor="_Toc531019249" w:history="1">
+          <w:hyperlink w:anchor="_Toc535941102" w:history="1">
             <w:r>
               <w:rPr>
                 <w:rStyle w:val="Hyperlink"/>
@@ -652,7 +665,7 @@
               <w:rPr>
                 <w:webHidden/>
               </w:rPr>
-              <w:instrText xml:space="preserve"> PAGEREF _Toc531019249 \h </w:instrText>
+              <w:instrText xml:space="preserve"> PAGEREF _Toc535941102 \h </w:instrText>
             </w:r>
             <w:r>
               <w:rPr>
@@ -686,7 +699,7 @@
               <w:lang w:bidi="ar-SA"/>
             </w:rPr>
           </w:pPr>
-          <w:hyperlink w:anchor="_Toc531019250" w:history="1">
+          <w:hyperlink w:anchor="_Toc535941103" w:history="1">
             <w:r>
               <w:rPr>
                 <w:rStyle w:val="Hyperlink"/>
@@ -721,7 +734,7 @@
               <w:rPr>
                 <w:webHidden/>
               </w:rPr>
-              <w:instrText xml:space="preserve"> PAGEREF _Toc531019250 \h </w:instrText>
+              <w:instrText xml:space="preserve"> PAGEREF _Toc535941103 \h </w:instrText>
             </w:r>
             <w:r>
               <w:rPr>
@@ -739,6 +752,75 @@
                 <w:webHidden/>
               </w:rPr>
               <w:t>1-5</w:t>
+            </w:r>
+            <w:r>
+              <w:rPr>
+                <w:webHidden/>
+              </w:rPr>
+              <w:fldChar w:fldCharType="end"/>
+            </w:r>
+          </w:hyperlink>
+        </w:p>
+        <w:p>
+          <w:pPr>
+            <w:pStyle w:val="TOC2"/>
+            <w:rPr>
+              <w:lang w:bidi="ar-SA"/>
+            </w:rPr>
+          </w:pPr>
+          <w:hyperlink w:anchor="_Toc535941104" w:history="1">
+            <w:r>
+              <w:rPr>
+                <w:rStyle w:val="Hyperlink"/>
+              </w:rPr>
+              <w:t>1.7</w:t>
+            </w:r>
+            <w:r>
+              <w:rPr>
+                <w:lang w:bidi="ar-SA"/>
+              </w:rPr>
+              <w:tab/>
+            </w:r>
+            <w:r>
+              <w:rPr>
+                <w:rStyle w:val="Hyperlink"/>
+              </w:rPr>
+              <w:t>Customizing Payment method name</w:t>
+            </w:r>
+            <w:r>
+              <w:rPr>
+                <w:webHidden/>
+              </w:rPr>
+              <w:tab/>
+            </w:r>
+            <w:r>
+              <w:rPr>
+                <w:webHidden/>
+              </w:rPr>
+              <w:fldChar w:fldCharType="begin"/>
+            </w:r>
+            <w:r>
+              <w:rPr>
+                <w:webHidden/>
+              </w:rPr>
+              <w:instrText xml:space="preserve"> PAGEREF _Toc535941104 \h </w:instrText>
+            </w:r>
+            <w:r>
+              <w:rPr>
+                <w:webHidden/>
+              </w:rPr>
+            </w:r>
+            <w:r>
+              <w:rPr>
+                <w:webHidden/>
+              </w:rPr>
+              <w:fldChar w:fldCharType="separate"/>
+            </w:r>
+            <w:r>
+              <w:rPr>
+                <w:webHidden/>
+              </w:rPr>
+              <w:t>1-6</w:t>
             </w:r>
             <w:r>
               <w:rPr>
@@ -755,7 +837,7 @@
               <w:lang w:bidi="ar-SA"/>
             </w:rPr>
           </w:pPr>
-          <w:hyperlink w:anchor="_Toc531019251" w:history="1">
+          <w:hyperlink w:anchor="_Toc535941105" w:history="1">
             <w:r>
               <w:rPr>
                 <w:rStyle w:val="Hyperlink"/>
@@ -790,7 +872,7 @@
               <w:rPr>
                 <w:webHidden/>
               </w:rPr>
-              <w:instrText xml:space="preserve"> PAGEREF _Toc531019251 \h </w:instrText>
+              <w:instrText xml:space="preserve"> PAGEREF _Toc535941105 \h </w:instrText>
             </w:r>
             <w:r>
               <w:rPr>
@@ -824,7 +906,7 @@
               <w:lang w:bidi="ar-SA"/>
             </w:rPr>
           </w:pPr>
-          <w:hyperlink w:anchor="_Toc531019252" w:history="1">
+          <w:hyperlink w:anchor="_Toc535941106" w:history="1">
             <w:r>
               <w:rPr>
                 <w:rStyle w:val="Hyperlink"/>
@@ -859,7 +941,7 @@
               <w:rPr>
                 <w:webHidden/>
               </w:rPr>
-              <w:instrText xml:space="preserve"> PAGEREF _Toc531019252 \h </w:instrText>
+              <w:instrText xml:space="preserve"> PAGEREF _Toc535941106 \h </w:instrText>
             </w:r>
             <w:r>
               <w:rPr>
@@ -893,7 +975,7 @@
               <w:lang w:bidi="ar-SA"/>
             </w:rPr>
           </w:pPr>
-          <w:hyperlink w:anchor="_Toc531019253" w:history="1">
+          <w:hyperlink w:anchor="_Toc535941107" w:history="1">
             <w:r>
               <w:rPr>
                 <w:rStyle w:val="Hyperlink"/>
@@ -928,7 +1010,7 @@
               <w:rPr>
                 <w:webHidden/>
               </w:rPr>
-              <w:instrText xml:space="preserve"> PAGEREF _Toc531019253 \h </w:instrText>
+              <w:instrText xml:space="preserve"> PAGEREF _Toc535941107 \h </w:instrText>
             </w:r>
             <w:r>
               <w:rPr>
@@ -962,7 +1044,7 @@
               <w:lang w:bidi="ar-SA"/>
             </w:rPr>
           </w:pPr>
-          <w:hyperlink w:anchor="_Toc531019254" w:history="1">
+          <w:hyperlink w:anchor="_Toc535941108" w:history="1">
             <w:r>
               <w:rPr>
                 <w:rStyle w:val="Hyperlink"/>
@@ -997,7 +1079,7 @@
               <w:rPr>
                 <w:webHidden/>
               </w:rPr>
-              <w:instrText xml:space="preserve"> PAGEREF _Toc531019254 \h </w:instrText>
+              <w:instrText xml:space="preserve"> PAGEREF _Toc535941108 \h </w:instrText>
             </w:r>
             <w:r>
               <w:rPr>
@@ -1031,7 +1113,7 @@
               <w:lang w:bidi="ar-SA"/>
             </w:rPr>
           </w:pPr>
-          <w:hyperlink w:anchor="_Toc531019255" w:history="1">
+          <w:hyperlink w:anchor="_Toc535941109" w:history="1">
             <w:r>
               <w:rPr>
                 <w:rStyle w:val="Hyperlink"/>
@@ -1066,7 +1148,7 @@
               <w:rPr>
                 <w:webHidden/>
               </w:rPr>
-              <w:instrText xml:space="preserve"> PAGEREF _Toc531019255 \h </w:instrText>
+              <w:instrText xml:space="preserve"> PAGEREF _Toc535941109 \h </w:instrText>
             </w:r>
             <w:r>
               <w:rPr>
@@ -1100,7 +1182,7 @@
               <w:lang w:bidi="ar-SA"/>
             </w:rPr>
           </w:pPr>
-          <w:hyperlink w:anchor="_Toc531019256" w:history="1">
+          <w:hyperlink w:anchor="_Toc535941110" w:history="1">
             <w:r>
               <w:rPr>
                 <w:rStyle w:val="Hyperlink"/>
@@ -1135,7 +1217,7 @@
               <w:rPr>
                 <w:webHidden/>
               </w:rPr>
-              <w:instrText xml:space="preserve"> PAGEREF _Toc531019256 \h </w:instrText>
+              <w:instrText xml:space="preserve"> PAGEREF _Toc535941110 \h </w:instrText>
             </w:r>
             <w:r>
               <w:rPr>
@@ -1169,7 +1251,7 @@
               <w:lang w:bidi="ar-SA"/>
             </w:rPr>
           </w:pPr>
-          <w:hyperlink w:anchor="_Toc531019257" w:history="1">
+          <w:hyperlink w:anchor="_Toc535941111" w:history="1">
             <w:r>
               <w:rPr>
                 <w:rStyle w:val="Hyperlink"/>
@@ -1204,7 +1286,7 @@
               <w:rPr>
                 <w:webHidden/>
               </w:rPr>
-              <w:instrText xml:space="preserve"> PAGEREF _Toc531019257 \h </w:instrText>
+              <w:instrText xml:space="preserve"> PAGEREF _Toc535941111 \h </w:instrText>
             </w:r>
             <w:r>
               <w:rPr>
@@ -1238,7 +1320,7 @@
               <w:lang w:bidi="ar-SA"/>
             </w:rPr>
           </w:pPr>
-          <w:hyperlink w:anchor="_Toc531019258" w:history="1">
+          <w:hyperlink w:anchor="_Toc535941112" w:history="1">
             <w:r>
               <w:rPr>
                 <w:rStyle w:val="Hyperlink"/>
@@ -1273,7 +1355,7 @@
               <w:rPr>
                 <w:webHidden/>
               </w:rPr>
-              <w:instrText xml:space="preserve"> PAGEREF _Toc531019258 \h </w:instrText>
+              <w:instrText xml:space="preserve"> PAGEREF _Toc535941112 \h </w:instrText>
             </w:r>
             <w:r>
               <w:rPr>
@@ -1307,7 +1389,7 @@
               <w:lang w:bidi="ar-SA"/>
             </w:rPr>
           </w:pPr>
-          <w:hyperlink w:anchor="_Toc531019259" w:history="1">
+          <w:hyperlink w:anchor="_Toc535941113" w:history="1">
             <w:r>
               <w:rPr>
                 <w:rStyle w:val="Hyperlink"/>
@@ -1342,7 +1424,7 @@
               <w:rPr>
                 <w:webHidden/>
               </w:rPr>
-              <w:instrText xml:space="preserve"> PAGEREF _Toc531019259 \h </w:instrText>
+              <w:instrText xml:space="preserve"> PAGEREF _Toc535941113 \h </w:instrText>
             </w:r>
             <w:r>
               <w:rPr>
@@ -1376,7 +1458,7 @@
               <w:lang w:bidi="ar-SA"/>
             </w:rPr>
           </w:pPr>
-          <w:hyperlink w:anchor="_Toc531019260" w:history="1">
+          <w:hyperlink w:anchor="_Toc535941114" w:history="1">
             <w:r>
               <w:rPr>
                 <w:rStyle w:val="Hyperlink"/>
@@ -1411,7 +1493,7 @@
               <w:rPr>
                 <w:webHidden/>
               </w:rPr>
-              <w:instrText xml:space="preserve"> PAGEREF _Toc531019260 \h </w:instrText>
+              <w:instrText xml:space="preserve"> PAGEREF _Toc535941114 \h </w:instrText>
             </w:r>
             <w:r>
               <w:rPr>
@@ -1445,7 +1527,7 @@
               <w:lang w:bidi="ar-SA"/>
             </w:rPr>
           </w:pPr>
-          <w:hyperlink w:anchor="_Toc531019261" w:history="1">
+          <w:hyperlink w:anchor="_Toc535941115" w:history="1">
             <w:r>
               <w:rPr>
                 <w:rStyle w:val="Hyperlink"/>
@@ -1480,7 +1562,7 @@
               <w:rPr>
                 <w:webHidden/>
               </w:rPr>
-              <w:instrText xml:space="preserve"> PAGEREF _Toc531019261 \h </w:instrText>
+              <w:instrText xml:space="preserve"> PAGEREF _Toc535941115 \h </w:instrText>
             </w:r>
             <w:r>
               <w:rPr>
@@ -1514,7 +1596,7 @@
               <w:lang w:bidi="ar-SA"/>
             </w:rPr>
           </w:pPr>
-          <w:hyperlink w:anchor="_Toc531019262" w:history="1">
+          <w:hyperlink w:anchor="_Toc535941116" w:history="1">
             <w:r>
               <w:rPr>
                 <w:rStyle w:val="Hyperlink"/>
@@ -1549,7 +1631,7 @@
               <w:rPr>
                 <w:webHidden/>
               </w:rPr>
-              <w:instrText xml:space="preserve"> PAGEREF _Toc531019262 \h </w:instrText>
+              <w:instrText xml:space="preserve"> PAGEREF _Toc535941116 \h </w:instrText>
             </w:r>
             <w:r>
               <w:rPr>
@@ -1583,7 +1665,7 @@
               <w:lang w:bidi="ar-SA"/>
             </w:rPr>
           </w:pPr>
-          <w:hyperlink w:anchor="_Toc531019263" w:history="1">
+          <w:hyperlink w:anchor="_Toc535941117" w:history="1">
             <w:r>
               <w:rPr>
                 <w:rStyle w:val="Hyperlink"/>
@@ -1618,7 +1700,7 @@
               <w:rPr>
                 <w:webHidden/>
               </w:rPr>
-              <w:instrText xml:space="preserve"> PAGEREF _Toc531019263 \h </w:instrText>
+              <w:instrText xml:space="preserve"> PAGEREF _Toc535941117 \h </w:instrText>
             </w:r>
             <w:r>
               <w:rPr>
@@ -1652,7 +1734,7 @@
               <w:lang w:bidi="ar-SA"/>
             </w:rPr>
           </w:pPr>
-          <w:hyperlink w:anchor="_Toc531019264" w:history="1">
+          <w:hyperlink w:anchor="_Toc535941118" w:history="1">
             <w:r>
               <w:rPr>
                 <w:rStyle w:val="Hyperlink"/>
@@ -1687,7 +1769,7 @@
               <w:rPr>
                 <w:webHidden/>
               </w:rPr>
-              <w:instrText xml:space="preserve"> PAGEREF _Toc531019264 \h </w:instrText>
+              <w:instrText xml:space="preserve"> PAGEREF _Toc535941118 \h </w:instrText>
             </w:r>
             <w:r>
               <w:rPr>
@@ -1721,7 +1803,7 @@
               <w:lang w:bidi="ar-SA"/>
             </w:rPr>
           </w:pPr>
-          <w:hyperlink w:anchor="_Toc531019265" w:history="1">
+          <w:hyperlink w:anchor="_Toc535941119" w:history="1">
             <w:r>
               <w:rPr>
                 <w:rStyle w:val="Hyperlink"/>
@@ -1756,7 +1838,7 @@
               <w:rPr>
                 <w:webHidden/>
               </w:rPr>
-              <w:instrText xml:space="preserve"> PAGEREF _Toc531019265 \h </w:instrText>
+              <w:instrText xml:space="preserve"> PAGEREF _Toc535941119 \h </w:instrText>
             </w:r>
             <w:r>
               <w:rPr>
@@ -1790,7 +1872,7 @@
               <w:lang w:bidi="ar-SA"/>
             </w:rPr>
           </w:pPr>
-          <w:hyperlink w:anchor="_Toc531019266" w:history="1">
+          <w:hyperlink w:anchor="_Toc535941120" w:history="1">
             <w:r>
               <w:rPr>
                 <w:rStyle w:val="Hyperlink"/>
@@ -1825,7 +1907,7 @@
               <w:rPr>
                 <w:webHidden/>
               </w:rPr>
-              <w:instrText xml:space="preserve"> PAGEREF _Toc531019266 \h </w:instrText>
+              <w:instrText xml:space="preserve"> PAGEREF _Toc535941120 \h </w:instrText>
             </w:r>
             <w:r>
               <w:rPr>
@@ -1859,7 +1941,7 @@
               <w:lang w:bidi="ar-SA"/>
             </w:rPr>
           </w:pPr>
-          <w:hyperlink w:anchor="_Toc531019267" w:history="1">
+          <w:hyperlink w:anchor="_Toc535941121" w:history="1">
             <w:r>
               <w:rPr>
                 <w:rStyle w:val="Hyperlink"/>
@@ -1894,7 +1976,7 @@
               <w:rPr>
                 <w:webHidden/>
               </w:rPr>
-              <w:instrText xml:space="preserve"> PAGEREF _Toc531019267 \h </w:instrText>
+              <w:instrText xml:space="preserve"> PAGEREF _Toc535941121 \h </w:instrText>
             </w:r>
             <w:r>
               <w:rPr>
@@ -1928,7 +2010,7 @@
               <w:lang w:bidi="ar-SA"/>
             </w:rPr>
           </w:pPr>
-          <w:hyperlink w:anchor="_Toc531019268" w:history="1">
+          <w:hyperlink w:anchor="_Toc535941122" w:history="1">
             <w:r>
               <w:rPr>
                 <w:rStyle w:val="Hyperlink"/>
@@ -1963,7 +2045,7 @@
               <w:rPr>
                 <w:webHidden/>
               </w:rPr>
-              <w:instrText xml:space="preserve"> PAGEREF _Toc531019268 \h </w:instrText>
+              <w:instrText xml:space="preserve"> PAGEREF _Toc535941122 \h </w:instrText>
             </w:r>
             <w:r>
               <w:rPr>
@@ -1997,7 +2079,7 @@
               <w:lang w:bidi="ar-SA"/>
             </w:rPr>
           </w:pPr>
-          <w:hyperlink w:anchor="_Toc531019269" w:history="1">
+          <w:hyperlink w:anchor="_Toc535941123" w:history="1">
             <w:r>
               <w:rPr>
                 <w:rStyle w:val="Hyperlink"/>
@@ -2032,7 +2114,7 @@
               <w:rPr>
                 <w:webHidden/>
               </w:rPr>
-              <w:instrText xml:space="preserve"> PAGEREF _Toc531019269 \h </w:instrText>
+              <w:instrText xml:space="preserve"> PAGEREF _Toc535941123 \h </w:instrText>
             </w:r>
             <w:r>
               <w:rPr>
@@ -2066,7 +2148,7 @@
               <w:lang w:bidi="ar-SA"/>
             </w:rPr>
           </w:pPr>
-          <w:hyperlink w:anchor="_Toc531019270" w:history="1">
+          <w:hyperlink w:anchor="_Toc535941124" w:history="1">
             <w:r>
               <w:rPr>
                 <w:rStyle w:val="Hyperlink"/>
@@ -2101,7 +2183,7 @@
               <w:rPr>
                 <w:webHidden/>
               </w:rPr>
-              <w:instrText xml:space="preserve"> PAGEREF _Toc531019270 \h </w:instrText>
+              <w:instrText xml:space="preserve"> PAGEREF _Toc535941124 \h </w:instrText>
             </w:r>
             <w:r>
               <w:rPr>
@@ -2135,7 +2217,7 @@
               <w:lang w:bidi="ar-SA"/>
             </w:rPr>
           </w:pPr>
-          <w:hyperlink w:anchor="_Toc531019271" w:history="1">
+          <w:hyperlink w:anchor="_Toc535941125" w:history="1">
             <w:r>
               <w:rPr>
                 <w:rStyle w:val="Hyperlink"/>
@@ -2170,7 +2252,7 @@
               <w:rPr>
                 <w:webHidden/>
               </w:rPr>
-              <w:instrText xml:space="preserve"> PAGEREF _Toc531019271 \h </w:instrText>
+              <w:instrText xml:space="preserve"> PAGEREF _Toc535941125 \h </w:instrText>
             </w:r>
             <w:r>
               <w:rPr>
@@ -2204,7 +2286,7 @@
               <w:lang w:bidi="ar-SA"/>
             </w:rPr>
           </w:pPr>
-          <w:hyperlink w:anchor="_Toc531019272" w:history="1">
+          <w:hyperlink w:anchor="_Toc535941126" w:history="1">
             <w:r>
               <w:rPr>
                 <w:rStyle w:val="Hyperlink"/>
@@ -2239,7 +2321,7 @@
               <w:rPr>
                 <w:webHidden/>
               </w:rPr>
-              <w:instrText xml:space="preserve"> PAGEREF _Toc531019272 \h </w:instrText>
+              <w:instrText xml:space="preserve"> PAGEREF _Toc535941126 \h </w:instrText>
             </w:r>
             <w:r>
               <w:rPr>
@@ -2273,7 +2355,7 @@
               <w:lang w:bidi="ar-SA"/>
             </w:rPr>
           </w:pPr>
-          <w:hyperlink w:anchor="_Toc531019273" w:history="1">
+          <w:hyperlink w:anchor="_Toc535941127" w:history="1">
             <w:r>
               <w:rPr>
                 <w:rStyle w:val="Hyperlink"/>
@@ -2309,7 +2391,7 @@
               <w:rPr>
                 <w:webHidden/>
               </w:rPr>
-              <w:instrText xml:space="preserve"> PAGEREF _Toc531019273 \h </w:instrText>
+              <w:instrText xml:space="preserve"> PAGEREF _Toc535941127 \h </w:instrText>
             </w:r>
             <w:r>
               <w:rPr>
@@ -2343,7 +2425,7 @@
               <w:lang w:bidi="ar-SA"/>
             </w:rPr>
           </w:pPr>
-          <w:hyperlink w:anchor="_Toc531019274" w:history="1">
+          <w:hyperlink w:anchor="_Toc535941128" w:history="1">
             <w:r>
               <w:rPr>
                 <w:rStyle w:val="Hyperlink"/>
@@ -2379,7 +2461,7 @@
               <w:rPr>
                 <w:webHidden/>
               </w:rPr>
-              <w:instrText xml:space="preserve"> PAGEREF _Toc531019274 \h </w:instrText>
+              <w:instrText xml:space="preserve"> PAGEREF _Toc535941128 \h </w:instrText>
             </w:r>
             <w:r>
               <w:rPr>
@@ -2413,7 +2495,7 @@
               <w:lang w:bidi="ar-SA"/>
             </w:rPr>
           </w:pPr>
-          <w:hyperlink w:anchor="_Toc531019275" w:history="1">
+          <w:hyperlink w:anchor="_Toc535941129" w:history="1">
             <w:r>
               <w:rPr>
                 <w:rStyle w:val="Hyperlink"/>
@@ -2448,7 +2530,7 @@
               <w:rPr>
                 <w:webHidden/>
               </w:rPr>
-              <w:instrText xml:space="preserve"> PAGEREF _Toc531019275 \h </w:instrText>
+              <w:instrText xml:space="preserve"> PAGEREF _Toc535941129 \h </w:instrText>
             </w:r>
             <w:r>
               <w:rPr>
@@ -2524,7 +2606,7 @@
         </w:rPr>
       </w:pPr>
       <w:bookmarkStart w:id="3" w:name="_Ref529777902"/>
-      <w:bookmarkStart w:id="4" w:name="_Toc531019244"/>
+      <w:bookmarkStart w:id="4" w:name="_Toc535941097"/>
       <w:r>
         <w:rPr>
           <w:rFonts w:eastAsiaTheme="minorEastAsia"/>
@@ -2712,7 +2794,7 @@
           <w:i w:val="0"/>
         </w:rPr>
       </w:pPr>
-      <w:bookmarkStart w:id="5" w:name="_Toc531019245"/>
+      <w:bookmarkStart w:id="5" w:name="_Toc535941098"/>
       <w:r>
         <w:rPr>
           <w:rStyle w:val="SubtleEmphasis"/>
@@ -2791,7 +2873,7 @@
       <w:pPr>
         <w:pStyle w:val="Heading2"/>
       </w:pPr>
-      <w:bookmarkStart w:id="6" w:name="_Toc531019246"/>
+      <w:bookmarkStart w:id="6" w:name="_Toc535941099"/>
       <w:r>
         <w:t xml:space="preserve">Ability to use </w:t>
       </w:r>
@@ -2816,25 +2898,24 @@
         <w:t xml:space="preserve"> Payments SFRA can be configured independently on each site and each locale.</w:t>
       </w:r>
     </w:p>
+    <w:p>
+      <w:r>
+        <w:t xml:space="preserve"> </w:t>
+      </w:r>
+    </w:p>
+    <w:p>
+      <w:pPr>
+        <w:pStyle w:val="Heading2"/>
+      </w:pPr>
+      <w:bookmarkStart w:id="7" w:name="_Toc535941100"/>
+      <w:r>
+        <w:t>Multitude of payment options the customer can choose from</w:t>
+      </w:r>
+      <w:bookmarkEnd w:id="7"/>
+    </w:p>
     <w:p/>
     <w:p>
       <w:r>
-        <w:t xml:space="preserve"> </w:t>
-      </w:r>
-    </w:p>
-    <w:p>
-      <w:pPr>
-        <w:pStyle w:val="Heading2"/>
-      </w:pPr>
-      <w:bookmarkStart w:id="7" w:name="_Toc531019247"/>
-      <w:r>
-        <w:t>Multitude of payment options the customer can choose from</w:t>
-      </w:r>
-      <w:bookmarkEnd w:id="7"/>
-    </w:p>
-    <w:p/>
-    <w:p>
-      <w:r>
         <w:t xml:space="preserve">On the checkout billing page, </w:t>
       </w:r>
       <w:proofErr w:type="spellStart"/>
@@ -2848,18 +2929,18 @@
     </w:p>
     <w:p>
       <w:r>
+        <w:t>The screen below shows two payment options – pay later and slice:</w:t>
+      </w:r>
+    </w:p>
+    <w:p>
+      <w:pPr>
+        <w:jc w:val="center"/>
+      </w:pPr>
+      <w:r>
+        <w:rPr>
+          <w:noProof/>
+        </w:rPr>
         <w:lastRenderedPageBreak/>
-        <w:t>The screen below shows two payment options – pay later and slice:</w:t>
-      </w:r>
-    </w:p>
-    <w:p>
-      <w:pPr>
-        <w:jc w:val="center"/>
-      </w:pPr>
-      <w:r>
-        <w:rPr>
-          <w:noProof/>
-        </w:rPr>
         <w:drawing>
           <wp:inline distT="0" distB="0" distL="0" distR="0">
             <wp:extent cx="2489200" cy="1895426"/>
@@ -2912,22 +2993,34 @@
     </w:p>
     <w:p>
       <w:r>
-        <w:t>The following guide describes the integration process of this cartridge</w:t>
-      </w:r>
-      <w:r>
-        <w:t>; how to install, configure and use the cartridge.</w:t>
-      </w:r>
-    </w:p>
-    <w:p/>
+        <w:t xml:space="preserve">In addition to that, preassessment PII </w:t>
+      </w:r>
+      <w:r>
+        <w:t>(personally identifiable information)</w:t>
+      </w:r>
+      <w:r>
+        <w:t xml:space="preserve"> is automatically sent for non-EU countries to help assess orders quicker even before </w:t>
+      </w:r>
+      <w:r>
+        <w:t>the customer’s payment submission.</w:t>
+      </w:r>
+    </w:p>
+    <w:p>
+      <w:r>
+        <w:t xml:space="preserve"> </w:t>
+      </w:r>
+      <w:bookmarkStart w:id="8" w:name="_GoBack"/>
+      <w:bookmarkEnd w:id="8"/>
+    </w:p>
     <w:p>
       <w:pPr>
         <w:pStyle w:val="Heading2"/>
       </w:pPr>
-      <w:bookmarkStart w:id="8" w:name="_Toc531019248"/>
+      <w:bookmarkStart w:id="9" w:name="_Toc535941101"/>
       <w:r>
         <w:t>Handling notifications</w:t>
       </w:r>
-      <w:bookmarkEnd w:id="8"/>
+      <w:bookmarkEnd w:id="9"/>
     </w:p>
     <w:p/>
     <w:p>
@@ -3065,7 +3158,6 @@
     </w:p>
     <w:p>
       <w:r>
-        <w:lastRenderedPageBreak/>
         <w:t>If</w:t>
       </w:r>
       <w:r>
@@ -3092,11 +3184,11 @@
           <w:szCs w:val="22"/>
         </w:rPr>
       </w:pPr>
-      <w:bookmarkStart w:id="9" w:name="_Toc531019249"/>
+      <w:bookmarkStart w:id="10" w:name="_Toc535941102"/>
       <w:r>
         <w:t>Creation of VCN Settlements for each order</w:t>
       </w:r>
-      <w:bookmarkEnd w:id="9"/>
+      <w:bookmarkEnd w:id="10"/>
     </w:p>
     <w:p/>
     <w:p>
@@ -3206,11 +3298,11 @@
       <w:pPr>
         <w:pStyle w:val="Heading2"/>
       </w:pPr>
-      <w:bookmarkStart w:id="10" w:name="_Toc531019250"/>
+      <w:bookmarkStart w:id="11" w:name="_Toc535941103"/>
       <w:r>
         <w:t>Widget customizations</w:t>
       </w:r>
-      <w:bookmarkEnd w:id="10"/>
+      <w:bookmarkEnd w:id="11"/>
     </w:p>
     <w:p/>
     <w:p>
@@ -3897,7 +3989,6 @@
           <w:rStyle w:val="SubtleEmphasis"/>
           <w:i w:val="0"/>
         </w:rPr>
-        <w:lastRenderedPageBreak/>
         <w:t>"</w:t>
       </w:r>
       <w:proofErr w:type="spellStart"/>
@@ -3946,6 +4037,7 @@
           <w:noProof/>
           <w:lang w:val="bg-BG" w:eastAsia="bg-BG" w:bidi="ar-SA"/>
         </w:rPr>
+        <w:lastRenderedPageBreak/>
         <w:drawing>
           <wp:inline distT="0" distB="0" distL="0" distR="0" wp14:anchorId="4F5A37B0" wp14:editId="53173B98">
             <wp:extent cx="5940000" cy="3006000"/>
@@ -4009,9 +4101,11 @@
       <w:pPr>
         <w:pStyle w:val="Heading2"/>
       </w:pPr>
+      <w:bookmarkStart w:id="12" w:name="_Toc535941104"/>
       <w:r>
         <w:t>Customizing Payment method name</w:t>
       </w:r>
+      <w:bookmarkEnd w:id="12"/>
     </w:p>
     <w:p/>
     <w:p>
@@ -4135,8 +4229,8 @@
       <w:pPr>
         <w:pStyle w:val="Heading1"/>
       </w:pPr>
-      <w:bookmarkStart w:id="11" w:name="_Ref529777862"/>
-      <w:bookmarkStart w:id="12" w:name="_Toc531019251"/>
+      <w:bookmarkStart w:id="13" w:name="_Ref529777862"/>
+      <w:bookmarkStart w:id="14" w:name="_Toc535941105"/>
       <w:r>
         <w:lastRenderedPageBreak/>
         <w:t xml:space="preserve">System </w:t>
@@ -4144,8 +4238,8 @@
       <w:r>
         <w:t>Extensions</w:t>
       </w:r>
-      <w:bookmarkEnd w:id="11"/>
-      <w:bookmarkEnd w:id="12"/>
+      <w:bookmarkEnd w:id="13"/>
+      <w:bookmarkEnd w:id="14"/>
     </w:p>
     <w:p/>
     <w:p>
@@ -4210,11 +4304,11 @@
       <w:pPr>
         <w:pStyle w:val="Heading2"/>
       </w:pPr>
-      <w:bookmarkStart w:id="13" w:name="_Toc531019252"/>
+      <w:bookmarkStart w:id="15" w:name="_Toc535941106"/>
       <w:r>
         <w:t>System object extensions</w:t>
       </w:r>
-      <w:bookmarkEnd w:id="13"/>
+      <w:bookmarkEnd w:id="15"/>
     </w:p>
     <w:p>
       <w:pPr>
@@ -4225,11 +4319,11 @@
       <w:pPr>
         <w:pStyle w:val="Heading3"/>
       </w:pPr>
-      <w:bookmarkStart w:id="14" w:name="_Toc531019253"/>
+      <w:bookmarkStart w:id="16" w:name="_Toc535941107"/>
       <w:r>
         <w:t>Order</w:t>
       </w:r>
-      <w:bookmarkEnd w:id="14"/>
+      <w:bookmarkEnd w:id="16"/>
     </w:p>
     <w:p>
       <w:pPr>
@@ -4824,12 +4918,12 @@
       <w:pPr>
         <w:pStyle w:val="Heading3"/>
       </w:pPr>
-      <w:bookmarkStart w:id="15" w:name="_Toc531019254"/>
+      <w:bookmarkStart w:id="17" w:name="_Toc535941108"/>
       <w:proofErr w:type="spellStart"/>
       <w:r>
         <w:t>PaymentTransaction</w:t>
       </w:r>
-      <w:bookmarkEnd w:id="15"/>
+      <w:bookmarkEnd w:id="17"/>
       <w:proofErr w:type="spellEnd"/>
     </w:p>
     <w:p>
@@ -5089,13 +5183,13 @@
       <w:pPr>
         <w:pStyle w:val="Heading3"/>
       </w:pPr>
-      <w:bookmarkStart w:id="16" w:name="_Toc531019255"/>
+      <w:bookmarkStart w:id="18" w:name="_Toc535941109"/>
       <w:proofErr w:type="spellStart"/>
       <w:r>
         <w:lastRenderedPageBreak/>
         <w:t>OrderPaymentInstrument</w:t>
       </w:r>
-      <w:bookmarkEnd w:id="16"/>
+      <w:bookmarkEnd w:id="18"/>
       <w:proofErr w:type="spellEnd"/>
     </w:p>
     <w:p/>
@@ -5468,23 +5562,23 @@
       <w:pPr>
         <w:pStyle w:val="Heading2"/>
       </w:pPr>
-      <w:bookmarkStart w:id="17" w:name="_Toc531019256"/>
+      <w:bookmarkStart w:id="19" w:name="_Toc535941110"/>
       <w:r>
         <w:t>Custom objects</w:t>
       </w:r>
-      <w:bookmarkEnd w:id="17"/>
+      <w:bookmarkEnd w:id="19"/>
     </w:p>
     <w:p/>
     <w:p>
       <w:pPr>
         <w:pStyle w:val="Heading3"/>
       </w:pPr>
-      <w:bookmarkStart w:id="18" w:name="_Toc531019257"/>
+      <w:bookmarkStart w:id="20" w:name="_Toc535941111"/>
       <w:proofErr w:type="spellStart"/>
       <w:r>
         <w:t>KlarnaCountries</w:t>
       </w:r>
-      <w:bookmarkEnd w:id="18"/>
+      <w:bookmarkEnd w:id="20"/>
       <w:proofErr w:type="spellEnd"/>
     </w:p>
     <w:p>
@@ -5960,19 +6054,19 @@
       <w:pPr>
         <w:pStyle w:val="Heading2"/>
       </w:pPr>
-      <w:bookmarkStart w:id="19" w:name="_Toc531019258"/>
+      <w:bookmarkStart w:id="21" w:name="_Toc535941112"/>
       <w:r>
         <w:lastRenderedPageBreak/>
         <w:t>Site preferences</w:t>
       </w:r>
-      <w:bookmarkEnd w:id="19"/>
+      <w:bookmarkEnd w:id="21"/>
     </w:p>
     <w:p/>
     <w:p>
       <w:pPr>
         <w:pStyle w:val="Heading3"/>
       </w:pPr>
-      <w:bookmarkStart w:id="20" w:name="_Toc531019259"/>
+      <w:bookmarkStart w:id="22" w:name="_Toc535941113"/>
       <w:proofErr w:type="spellStart"/>
       <w:r>
         <w:t>Klarna_Payments</w:t>
@@ -5981,7 +6075,7 @@
       <w:r>
         <w:t xml:space="preserve"> group</w:t>
       </w:r>
-      <w:bookmarkEnd w:id="20"/>
+      <w:bookmarkEnd w:id="22"/>
     </w:p>
     <w:p/>
     <w:p>
@@ -6038,7 +6132,7 @@
         </w:tc>
         <w:tc>
           <w:tcPr>
-            <w:tcW w:w="2696" w:type="dxa"/>
+            <w:tcW w:w="3061" w:type="dxa"/>
           </w:tcPr>
           <w:p>
             <w:pPr>
@@ -6105,7 +6199,7 @@
         </w:tc>
         <w:tc>
           <w:tcPr>
-            <w:tcW w:w="2696" w:type="dxa"/>
+            <w:tcW w:w="3061" w:type="dxa"/>
           </w:tcPr>
           <w:p>
             <w:proofErr w:type="spellStart"/>
@@ -6212,7 +6306,7 @@
         </w:tc>
         <w:tc>
           <w:tcPr>
-            <w:tcW w:w="2696" w:type="dxa"/>
+            <w:tcW w:w="3061" w:type="dxa"/>
           </w:tcPr>
           <w:p>
             <w:r>
@@ -6262,81 +6356,6 @@
             <w:proofErr w:type="spellEnd"/>
             <w:r>
               <w:t>. Note that for complex data structures result may not always be as expected.</w:t>
-            </w:r>
-          </w:p>
-        </w:tc>
-      </w:tr>
-      <w:tr>
-        <w:trPr>
-          <w:trHeight w:val="1121"/>
-        </w:trPr>
-        <w:tc>
-          <w:tcPr>
-            <w:tcW w:w="2126" w:type="dxa"/>
-          </w:tcPr>
-          <w:p>
-            <w:r>
-              <w:t>Pre-Asses</w:t>
-            </w:r>
-            <w:r>
-              <w:t>s</w:t>
-            </w:r>
-            <w:r>
-              <w:t>ment is on for:</w:t>
-            </w:r>
-          </w:p>
-        </w:tc>
-        <w:tc>
-          <w:tcPr>
-            <w:tcW w:w="2696" w:type="dxa"/>
-          </w:tcPr>
-          <w:p>
-            <w:proofErr w:type="spellStart"/>
-            <w:r>
-              <w:t>kpPreAssessment</w:t>
-            </w:r>
-            <w:proofErr w:type="spellEnd"/>
-          </w:p>
-        </w:tc>
-        <w:tc>
-          <w:tcPr>
-            <w:tcW w:w="4350" w:type="dxa"/>
-          </w:tcPr>
-          <w:p>
-            <w:r>
-              <w:t>Pre-assessment flag. Comma separated string values with country codes, which should have the pre-assessment flag ON.</w:t>
-            </w:r>
-          </w:p>
-          <w:p>
-            <w:r>
-              <w:t xml:space="preserve">For </w:t>
-            </w:r>
-            <w:proofErr w:type="gramStart"/>
-            <w:r>
-              <w:t>example</w:t>
-            </w:r>
-            <w:proofErr w:type="gramEnd"/>
-            <w:r>
-              <w:t xml:space="preserve"> the following string “CN, AU” would mean the pre-assessment is ON only for China and Australia. </w:t>
-            </w:r>
-          </w:p>
-          <w:p>
-            <w:r>
-              <w:t xml:space="preserve">Note: Even if </w:t>
-            </w:r>
-            <w:r>
-              <w:t>ON</w:t>
-            </w:r>
-            <w:r>
-              <w:t xml:space="preserve"> for an EU member country, consumer information will not be sent to </w:t>
-            </w:r>
-            <w:proofErr w:type="spellStart"/>
-            <w:r>
-              <w:t>Klarna</w:t>
-            </w:r>
-            <w:proofErr w:type="spellEnd"/>
-            <w:r>
-              <w:t xml:space="preserve"> until the authorize step.</w:t>
             </w:r>
           </w:p>
         </w:tc>
@@ -6357,7 +6376,7 @@
         </w:tc>
         <w:tc>
           <w:tcPr>
-            <w:tcW w:w="2696" w:type="dxa"/>
+            <w:tcW w:w="3061" w:type="dxa"/>
           </w:tcPr>
           <w:p>
             <w:proofErr w:type="spellStart"/>
@@ -6407,7 +6426,7 @@
         </w:tc>
         <w:tc>
           <w:tcPr>
-            <w:tcW w:w="2696" w:type="dxa"/>
+            <w:tcW w:w="3061" w:type="dxa"/>
           </w:tcPr>
           <w:p>
             <w:proofErr w:type="spellStart"/>
@@ -6457,7 +6476,7 @@
         </w:tc>
         <w:tc>
           <w:tcPr>
-            <w:tcW w:w="2696" w:type="dxa"/>
+            <w:tcW w:w="3061" w:type="dxa"/>
           </w:tcPr>
           <w:p>
             <w:proofErr w:type="spellStart"/>
@@ -6507,7 +6526,7 @@
         </w:tc>
         <w:tc>
           <w:tcPr>
-            <w:tcW w:w="2696" w:type="dxa"/>
+            <w:tcW w:w="3061" w:type="dxa"/>
           </w:tcPr>
           <w:p>
             <w:proofErr w:type="spellStart"/>
@@ -6557,7 +6576,7 @@
         </w:tc>
         <w:tc>
           <w:tcPr>
-            <w:tcW w:w="2696" w:type="dxa"/>
+            <w:tcW w:w="3061" w:type="dxa"/>
           </w:tcPr>
           <w:p>
             <w:proofErr w:type="spellStart"/>
@@ -6625,7 +6644,7 @@
         </w:tc>
         <w:tc>
           <w:tcPr>
-            <w:tcW w:w="2696" w:type="dxa"/>
+            <w:tcW w:w="3061" w:type="dxa"/>
           </w:tcPr>
           <w:p>
             <w:proofErr w:type="spellStart"/>
@@ -6675,7 +6694,7 @@
         </w:tc>
         <w:tc>
           <w:tcPr>
-            <w:tcW w:w="2696" w:type="dxa"/>
+            <w:tcW w:w="3061" w:type="dxa"/>
           </w:tcPr>
           <w:p>
             <w:proofErr w:type="spellStart"/>
@@ -6725,7 +6744,7 @@
         </w:tc>
         <w:tc>
           <w:tcPr>
-            <w:tcW w:w="2696" w:type="dxa"/>
+            <w:tcW w:w="3061" w:type="dxa"/>
           </w:tcPr>
           <w:p>
             <w:proofErr w:type="spellStart"/>
@@ -6775,7 +6794,7 @@
         </w:tc>
         <w:tc>
           <w:tcPr>
-            <w:tcW w:w="2696" w:type="dxa"/>
+            <w:tcW w:w="3061" w:type="dxa"/>
           </w:tcPr>
           <w:p>
             <w:proofErr w:type="spellStart"/>
@@ -6825,7 +6844,7 @@
         </w:tc>
         <w:tc>
           <w:tcPr>
-            <w:tcW w:w="2696" w:type="dxa"/>
+            <w:tcW w:w="3061" w:type="dxa"/>
           </w:tcPr>
           <w:p>
             <w:proofErr w:type="spellStart"/>
@@ -6869,14 +6888,13 @@
           </w:tcPr>
           <w:p>
             <w:r>
-              <w:lastRenderedPageBreak/>
               <w:t>Secondary Text Color Preference</w:t>
             </w:r>
           </w:p>
         </w:tc>
         <w:tc>
           <w:tcPr>
-            <w:tcW w:w="2696" w:type="dxa"/>
+            <w:tcW w:w="3061" w:type="dxa"/>
           </w:tcPr>
           <w:p>
             <w:proofErr w:type="spellStart"/>
@@ -6926,7 +6944,7 @@
         </w:tc>
         <w:tc>
           <w:tcPr>
-            <w:tcW w:w="2696" w:type="dxa"/>
+            <w:tcW w:w="3061" w:type="dxa"/>
           </w:tcPr>
           <w:p>
             <w:proofErr w:type="spellStart"/>
@@ -6976,7 +6994,7 @@
         </w:tc>
         <w:tc>
           <w:tcPr>
-            <w:tcW w:w="2696" w:type="dxa"/>
+            <w:tcW w:w="3061" w:type="dxa"/>
           </w:tcPr>
           <w:p>
             <w:proofErr w:type="spellStart"/>
@@ -7024,7 +7042,7 @@
         </w:tc>
         <w:tc>
           <w:tcPr>
-            <w:tcW w:w="2696" w:type="dxa"/>
+            <w:tcW w:w="3061" w:type="dxa"/>
           </w:tcPr>
           <w:p>
             <w:proofErr w:type="spellStart"/>
@@ -7251,13 +7269,14 @@
           </w:tcPr>
           <w:p>
             <w:r>
+              <w:lastRenderedPageBreak/>
               <w:t>Virtual Card Network Enabled</w:t>
             </w:r>
           </w:p>
         </w:tc>
         <w:tc>
           <w:tcPr>
-            <w:tcW w:w="2696" w:type="dxa"/>
+            <w:tcW w:w="3061" w:type="dxa"/>
           </w:tcPr>
           <w:p>
             <w:proofErr w:type="spellStart"/>
@@ -7333,7 +7352,7 @@
         </w:tc>
         <w:tc>
           <w:tcPr>
-            <w:tcW w:w="2696" w:type="dxa"/>
+            <w:tcW w:w="3061" w:type="dxa"/>
           </w:tcPr>
           <w:p>
             <w:proofErr w:type="spellStart"/>
@@ -7387,7 +7406,7 @@
         </w:tc>
         <w:tc>
           <w:tcPr>
-            <w:tcW w:w="2696" w:type="dxa"/>
+            <w:tcW w:w="3061" w:type="dxa"/>
           </w:tcPr>
           <w:p>
             <w:proofErr w:type="spellStart"/>
@@ -7453,11 +7472,11 @@
       <w:pPr>
         <w:pStyle w:val="Heading2"/>
       </w:pPr>
-      <w:bookmarkStart w:id="21" w:name="_Toc531019260"/>
+      <w:bookmarkStart w:id="23" w:name="_Toc535941114"/>
       <w:r>
         <w:t>Services</w:t>
       </w:r>
-      <w:bookmarkEnd w:id="21"/>
+      <w:bookmarkEnd w:id="23"/>
     </w:p>
     <w:p/>
     <w:p>
@@ -7537,16 +7556,16 @@
       <w:pPr>
         <w:pStyle w:val="Heading1"/>
       </w:pPr>
-      <w:bookmarkStart w:id="22" w:name="_Ref530734489"/>
-      <w:bookmarkStart w:id="23" w:name="_Ref530734494"/>
-      <w:bookmarkStart w:id="24" w:name="_Toc531019261"/>
+      <w:bookmarkStart w:id="24" w:name="_Ref530734489"/>
+      <w:bookmarkStart w:id="25" w:name="_Ref530734494"/>
+      <w:bookmarkStart w:id="26" w:name="_Toc535941115"/>
       <w:r>
         <w:lastRenderedPageBreak/>
         <w:t>Installation</w:t>
       </w:r>
-      <w:bookmarkEnd w:id="22"/>
-      <w:bookmarkEnd w:id="23"/>
       <w:bookmarkEnd w:id="24"/>
+      <w:bookmarkEnd w:id="25"/>
+      <w:bookmarkEnd w:id="26"/>
     </w:p>
     <w:p/>
     <w:p>
@@ -7696,14 +7715,14 @@
           <w:rFonts w:eastAsiaTheme="minorEastAsia"/>
         </w:rPr>
       </w:pPr>
-      <w:bookmarkStart w:id="25" w:name="_Toc531019262"/>
+      <w:bookmarkStart w:id="27" w:name="_Toc535941116"/>
       <w:r>
         <w:rPr>
           <w:rFonts w:eastAsiaTheme="minorEastAsia"/>
         </w:rPr>
         <w:t>Verify Package Contents</w:t>
       </w:r>
-      <w:bookmarkEnd w:id="25"/>
+      <w:bookmarkEnd w:id="27"/>
     </w:p>
     <w:p/>
     <w:p>
@@ -7804,11 +7823,11 @@
       <w:pPr>
         <w:pStyle w:val="Heading2"/>
       </w:pPr>
-      <w:bookmarkStart w:id="26" w:name="_Toc531019263"/>
+      <w:bookmarkStart w:id="28" w:name="_Toc535941117"/>
       <w:r>
         <w:t>Cartridge upload</w:t>
       </w:r>
-      <w:bookmarkEnd w:id="26"/>
+      <w:bookmarkEnd w:id="28"/>
     </w:p>
     <w:p/>
     <w:p>
@@ -7836,11 +7855,11 @@
       <w:pPr>
         <w:pStyle w:val="Heading2"/>
       </w:pPr>
-      <w:bookmarkStart w:id="27" w:name="_Toc531019264"/>
+      <w:bookmarkStart w:id="29" w:name="_Toc535941118"/>
       <w:r>
         <w:t>Metadata import</w:t>
       </w:r>
-      <w:bookmarkEnd w:id="27"/>
+      <w:bookmarkEnd w:id="29"/>
     </w:p>
     <w:p/>
     <w:p>
@@ -7946,8 +7965,6 @@
       <w:r>
         <w:t xml:space="preserve"> be sure that there won’t be any conflict with the existing fields.</w:t>
       </w:r>
-      <w:bookmarkStart w:id="28" w:name="_GoBack"/>
-      <w:bookmarkEnd w:id="28"/>
     </w:p>
     <w:p>
       <w:r>
@@ -8016,11 +8033,11 @@
       <w:pPr>
         <w:pStyle w:val="Heading2"/>
       </w:pPr>
-      <w:bookmarkStart w:id="29" w:name="_Toc531019265"/>
+      <w:bookmarkStart w:id="30" w:name="_Toc535941119"/>
       <w:r>
         <w:t>Service configuration</w:t>
       </w:r>
-      <w:bookmarkEnd w:id="29"/>
+      <w:bookmarkEnd w:id="30"/>
     </w:p>
     <w:p/>
     <w:p>
@@ -8198,11 +8215,11 @@
       <w:pPr>
         <w:pStyle w:val="Heading2"/>
       </w:pPr>
-      <w:bookmarkStart w:id="30" w:name="_Toc531019266"/>
+      <w:bookmarkStart w:id="31" w:name="_Toc535941120"/>
       <w:r>
         <w:t>Add cartridge to cartridge path</w:t>
       </w:r>
-      <w:bookmarkEnd w:id="30"/>
+      <w:bookmarkEnd w:id="31"/>
     </w:p>
     <w:p/>
     <w:p>
@@ -8246,14 +8263,14 @@
       <w:pPr>
         <w:pStyle w:val="Heading2"/>
       </w:pPr>
-      <w:bookmarkStart w:id="31" w:name="_Toc531019267"/>
       <w:r>
         <w:t xml:space="preserve"> </w:t>
       </w:r>
+      <w:bookmarkStart w:id="32" w:name="_Toc535941121"/>
       <w:r>
         <w:t>(optional) Enable VCN</w:t>
       </w:r>
-      <w:bookmarkEnd w:id="31"/>
+      <w:bookmarkEnd w:id="32"/>
     </w:p>
     <w:p/>
     <w:p>
@@ -8435,7 +8452,7 @@
       <w:pPr>
         <w:pStyle w:val="Heading1"/>
       </w:pPr>
-      <w:bookmarkStart w:id="32" w:name="_Toc531019268"/>
+      <w:bookmarkStart w:id="33" w:name="_Toc535941122"/>
       <w:r>
         <w:lastRenderedPageBreak/>
         <w:t xml:space="preserve">Integration with other </w:t>
@@ -8446,7 +8463,7 @@
       <w:r>
         <w:t>cartridges</w:t>
       </w:r>
-      <w:bookmarkEnd w:id="32"/>
+      <w:bookmarkEnd w:id="33"/>
     </w:p>
     <w:p/>
     <w:p>
@@ -8993,12 +9010,12 @@
       <w:pPr>
         <w:pStyle w:val="Heading1"/>
       </w:pPr>
-      <w:bookmarkStart w:id="33" w:name="_Toc531019269"/>
+      <w:bookmarkStart w:id="34" w:name="_Toc535941123"/>
       <w:r>
         <w:lastRenderedPageBreak/>
         <w:t>Uninstallation</w:t>
       </w:r>
-      <w:bookmarkEnd w:id="33"/>
+      <w:bookmarkEnd w:id="34"/>
     </w:p>
     <w:p/>
     <w:p>
@@ -9083,7 +9100,7 @@
           <w:szCs w:val="24"/>
         </w:rPr>
       </w:pPr>
-      <w:bookmarkStart w:id="34" w:name="_Toc502732273"/>
+      <w:bookmarkStart w:id="35" w:name="_Toc502732273"/>
       <w:r>
         <w:br w:type="page"/>
       </w:r>
@@ -9092,13 +9109,13 @@
       <w:pPr>
         <w:pStyle w:val="Heading1"/>
       </w:pPr>
-      <w:bookmarkStart w:id="35" w:name="_Toc531019270"/>
+      <w:bookmarkStart w:id="36" w:name="_Toc535941124"/>
       <w:r>
         <w:lastRenderedPageBreak/>
         <w:t>Release History</w:t>
       </w:r>
-      <w:bookmarkEnd w:id="34"/>
       <w:bookmarkEnd w:id="35"/>
+      <w:bookmarkEnd w:id="36"/>
     </w:p>
     <w:p>
       <w:pPr>
@@ -9124,8 +9141,8 @@
           <w:szCs w:val="18"/>
         </w:rPr>
       </w:pPr>
-      <w:bookmarkStart w:id="36" w:name="_Toc279703501"/>
-      <w:bookmarkStart w:id="37" w:name="_Toc279703594"/>
+      <w:bookmarkStart w:id="37" w:name="_Toc279703501"/>
+      <w:bookmarkStart w:id="38" w:name="_Toc279703594"/>
     </w:p>
     <w:tbl>
       <w:tblPr>
@@ -9283,8 +9300,8 @@
           </w:p>
         </w:tc>
       </w:tr>
-      <w:bookmarkEnd w:id="36"/>
       <w:bookmarkEnd w:id="37"/>
+      <w:bookmarkEnd w:id="38"/>
     </w:tbl>
     <w:p>
       <w:pPr>
@@ -9305,19 +9322,19 @@
         <w:lastRenderedPageBreak/>
         <w:t xml:space="preserve"> </w:t>
       </w:r>
-      <w:bookmarkStart w:id="38" w:name="_Toc531019271"/>
+      <w:bookmarkStart w:id="39" w:name="_Toc535941125"/>
       <w:r>
         <w:t>Additional Information</w:t>
       </w:r>
-      <w:bookmarkEnd w:id="38"/>
+      <w:bookmarkEnd w:id="39"/>
     </w:p>
     <w:p/>
     <w:p>
       <w:pPr>
         <w:pStyle w:val="Heading2"/>
       </w:pPr>
-      <w:bookmarkStart w:id="39" w:name="_Ref530732969"/>
-      <w:bookmarkStart w:id="40" w:name="_Toc531019272"/>
+      <w:bookmarkStart w:id="40" w:name="_Ref530732969"/>
+      <w:bookmarkStart w:id="41" w:name="_Toc535941126"/>
       <w:proofErr w:type="spellStart"/>
       <w:r>
         <w:t>Klarna</w:t>
@@ -9326,8 +9343,8 @@
       <w:r>
         <w:t xml:space="preserve"> API Information</w:t>
       </w:r>
-      <w:bookmarkEnd w:id="39"/>
       <w:bookmarkEnd w:id="40"/>
+      <w:bookmarkEnd w:id="41"/>
     </w:p>
     <w:p/>
     <w:p>
@@ -9352,14 +9369,14 @@
       <w:pPr>
         <w:pStyle w:val="Heading3"/>
       </w:pPr>
-      <w:bookmarkStart w:id="41" w:name="_Toc531019273"/>
+      <w:bookmarkStart w:id="42" w:name="_Toc535941127"/>
       <w:r>
         <w:rPr>
           <w:shd w:val="clear" w:color="auto" w:fill="FFFFFF"/>
         </w:rPr>
         <w:t>Live environment</w:t>
       </w:r>
-      <w:bookmarkEnd w:id="41"/>
+      <w:bookmarkEnd w:id="42"/>
     </w:p>
     <w:p>
       <w:pPr>
@@ -9425,14 +9442,14 @@
           <w:shd w:val="clear" w:color="auto" w:fill="FFFFFF"/>
         </w:rPr>
       </w:pPr>
-      <w:bookmarkStart w:id="42" w:name="_Toc531019274"/>
+      <w:bookmarkStart w:id="43" w:name="_Toc535941128"/>
       <w:r>
         <w:rPr>
           <w:shd w:val="clear" w:color="auto" w:fill="FFFFFF"/>
         </w:rPr>
         <w:t>Testing environment</w:t>
       </w:r>
-      <w:bookmarkEnd w:id="42"/>
+      <w:bookmarkEnd w:id="43"/>
     </w:p>
     <w:p>
       <w:pPr>
@@ -9491,13 +9508,13 @@
       <w:pPr>
         <w:pStyle w:val="Heading2"/>
       </w:pPr>
-      <w:bookmarkStart w:id="43" w:name="_Ref530732605"/>
-      <w:bookmarkStart w:id="44" w:name="_Toc531019275"/>
+      <w:bookmarkStart w:id="44" w:name="_Ref530732605"/>
+      <w:bookmarkStart w:id="45" w:name="_Toc535941129"/>
       <w:r>
         <w:t>Generate SSL Keys for VCN Settlements</w:t>
       </w:r>
-      <w:bookmarkEnd w:id="43"/>
       <w:bookmarkEnd w:id="44"/>
+      <w:bookmarkEnd w:id="45"/>
     </w:p>
     <w:p/>
     <w:p>
@@ -15028,7 +15045,6 @@
   <w:style w:type="character" w:default="1" w:styleId="DefaultParagraphFont">
     <w:name w:val="Default Paragraph Font"/>
     <w:uiPriority w:val="1"/>
-    <w:semiHidden/>
     <w:unhideWhenUsed/>
   </w:style>
   <w:style w:type="table" w:default="1" w:styleId="TableNormal">
@@ -17740,7 +17756,7 @@
 </file>
 
 <file path=customXml/itemProps1.xml><?xml version="1.0" encoding="utf-8"?>
-<ds:datastoreItem xmlns:ds="http://schemas.openxmlformats.org/officeDocument/2006/customXml" ds:itemID="{30243F02-CC19-4D20-89A3-1B995AEC478F}">
+<ds:datastoreItem xmlns:ds="http://schemas.openxmlformats.org/officeDocument/2006/customXml" ds:itemID="{A943A87B-C3F3-467F-8904-BE4F9332602B}">
   <ds:schemaRefs>
     <ds:schemaRef ds:uri="http://schemas.openxmlformats.org/officeDocument/2006/bibliography"/>
   </ds:schemaRefs>
@@ -17748,7 +17764,7 @@
 </file>
 
 <file path=customXml/itemProps2.xml><?xml version="1.0" encoding="utf-8"?>
-<ds:datastoreItem xmlns:ds="http://schemas.openxmlformats.org/officeDocument/2006/customXml" ds:itemID="{7CBA877B-1726-4724-8CC4-E526F3CD071A}">
+<ds:datastoreItem xmlns:ds="http://schemas.openxmlformats.org/officeDocument/2006/customXml" ds:itemID="{AA2E20C8-2F78-453C-99A8-111C7F277301}">
   <ds:schemaRefs>
     <ds:schemaRef ds:uri="http://schemas.openxmlformats.org/officeDocument/2006/bibliography"/>
   </ds:schemaRefs>
@@ -17756,7 +17772,7 @@
 </file>
 
 <file path=customXml/itemProps3.xml><?xml version="1.0" encoding="utf-8"?>
-<ds:datastoreItem xmlns:ds="http://schemas.openxmlformats.org/officeDocument/2006/customXml" ds:itemID="{17075F8B-6574-41B9-B093-D0CD19BE8EE9}">
+<ds:datastoreItem xmlns:ds="http://schemas.openxmlformats.org/officeDocument/2006/customXml" ds:itemID="{F3CFF8F2-9D27-471D-B998-9EA58E9DAF33}">
   <ds:schemaRefs>
     <ds:schemaRef ds:uri="http://schemas.openxmlformats.org/officeDocument/2006/bibliography"/>
   </ds:schemaRefs>
@@ -17764,7 +17780,7 @@
 </file>
 
 <file path=customXml/itemProps4.xml><?xml version="1.0" encoding="utf-8"?>
-<ds:datastoreItem xmlns:ds="http://schemas.openxmlformats.org/officeDocument/2006/customXml" ds:itemID="{8AF89C71-183E-4565-87EC-19FABB2622D9}">
+<ds:datastoreItem xmlns:ds="http://schemas.openxmlformats.org/officeDocument/2006/customXml" ds:itemID="{BBBCD5CC-CD8C-4C2A-BD2C-9E1B178C1664}">
   <ds:schemaRefs>
     <ds:schemaRef ds:uri="http://schemas.openxmlformats.org/officeDocument/2006/bibliography"/>
   </ds:schemaRefs>

</xml_diff>

<commit_message>
KLARNAPII-432: add KOSM (Klarna On-Site Messaging) component on Cart and PDP pages.
</commit_message>
<xml_diff>
--- a/documentation/Klarna Payments SFRA Integration Guide v18.1.0.docx
+++ b/documentation/Klarna Payments SFRA Integration Guide v18.1.0.docx
@@ -234,7 +234,6 @@
           <w:docPartUnique/>
         </w:docPartObj>
       </w:sdtPr>
-      <w:sdtEndPr/>
       <w:sdtContent>
         <w:p>
           <w:pPr>
@@ -428,19 +427,7 @@
               <w:rPr>
                 <w:rStyle w:val="Hyperlink"/>
               </w:rPr>
-              <w:t>Ability t</w:t>
-            </w:r>
-            <w:r>
-              <w:rPr>
-                <w:rStyle w:val="Hyperlink"/>
-              </w:rPr>
-              <w:t>o</w:t>
-            </w:r>
-            <w:r>
-              <w:rPr>
-                <w:rStyle w:val="Hyperlink"/>
-              </w:rPr>
-              <w:t xml:space="preserve"> use Klarna Payments SFRA for US and international sites</w:t>
+              <w:t>Ability to use Klarna Payments SFRA for US and international sites</w:t>
             </w:r>
             <w:r>
               <w:rPr>
@@ -3009,18 +2996,16 @@
       <w:r>
         <w:t xml:space="preserve"> </w:t>
       </w:r>
-      <w:bookmarkStart w:id="8" w:name="_GoBack"/>
+    </w:p>
+    <w:p>
+      <w:pPr>
+        <w:pStyle w:val="Heading2"/>
+      </w:pPr>
+      <w:bookmarkStart w:id="8" w:name="_Toc535941101"/>
+      <w:r>
+        <w:t>Handling notifications</w:t>
+      </w:r>
       <w:bookmarkEnd w:id="8"/>
-    </w:p>
-    <w:p>
-      <w:pPr>
-        <w:pStyle w:val="Heading2"/>
-      </w:pPr>
-      <w:bookmarkStart w:id="9" w:name="_Toc535941101"/>
-      <w:r>
-        <w:t>Handling notifications</w:t>
-      </w:r>
-      <w:bookmarkEnd w:id="9"/>
     </w:p>
     <w:p/>
     <w:p>
@@ -3184,11 +3169,11 @@
           <w:szCs w:val="22"/>
         </w:rPr>
       </w:pPr>
-      <w:bookmarkStart w:id="10" w:name="_Toc535941102"/>
+      <w:bookmarkStart w:id="9" w:name="_Toc535941102"/>
       <w:r>
         <w:t>Creation of VCN Settlements for each order</w:t>
       </w:r>
-      <w:bookmarkEnd w:id="10"/>
+      <w:bookmarkEnd w:id="9"/>
     </w:p>
     <w:p/>
     <w:p>
@@ -3298,11 +3283,11 @@
       <w:pPr>
         <w:pStyle w:val="Heading2"/>
       </w:pPr>
-      <w:bookmarkStart w:id="11" w:name="_Toc535941103"/>
+      <w:bookmarkStart w:id="10" w:name="_Toc535941103"/>
       <w:r>
         <w:t>Widget customizations</w:t>
       </w:r>
-      <w:bookmarkEnd w:id="11"/>
+      <w:bookmarkEnd w:id="10"/>
     </w:p>
     <w:p/>
     <w:p>
@@ -4101,11 +4086,11 @@
       <w:pPr>
         <w:pStyle w:val="Heading2"/>
       </w:pPr>
-      <w:bookmarkStart w:id="12" w:name="_Toc535941104"/>
+      <w:bookmarkStart w:id="11" w:name="_Toc535941104"/>
       <w:r>
         <w:t>Customizing Payment method name</w:t>
       </w:r>
-      <w:bookmarkEnd w:id="12"/>
+      <w:bookmarkEnd w:id="11"/>
     </w:p>
     <w:p/>
     <w:p>
@@ -4217,6 +4202,115 @@
         <w:t>” method selected and the administrator choosing a language from the drop-down.</w:t>
       </w:r>
     </w:p>
+    <w:p/>
+    <w:p>
+      <w:pPr>
+        <w:pStyle w:val="Heading2"/>
+      </w:pPr>
+      <w:r>
+        <w:t xml:space="preserve">Configure </w:t>
+      </w:r>
+      <w:proofErr w:type="spellStart"/>
+      <w:r>
+        <w:t>Klarna</w:t>
+      </w:r>
+      <w:proofErr w:type="spellEnd"/>
+      <w:r>
+        <w:t xml:space="preserve"> On-Site Messaging</w:t>
+      </w:r>
+    </w:p>
+    <w:p/>
+    <w:p>
+      <w:proofErr w:type="spellStart"/>
+      <w:r>
+        <w:t>Klarna</w:t>
+      </w:r>
+      <w:proofErr w:type="spellEnd"/>
+      <w:r>
+        <w:t xml:space="preserve"> On-Site Messaging may be configured via “</w:t>
+      </w:r>
+      <w:r>
+        <w:rPr>
+          <w:i/>
+        </w:rPr>
+        <w:t>Merchant Tools – Site Preferences – Custom Preferences</w:t>
+      </w:r>
+      <w:r>
+        <w:t>”. The settings are located within the “</w:t>
+      </w:r>
+      <w:proofErr w:type="spellStart"/>
+      <w:r>
+        <w:rPr>
+          <w:i/>
+        </w:rPr>
+        <w:t>Klarna_Payments</w:t>
+      </w:r>
+      <w:proofErr w:type="spellEnd"/>
+      <w:r>
+        <w:t>” preference group</w:t>
+      </w:r>
+      <w:r>
+        <w:t xml:space="preserve">. </w:t>
+      </w:r>
+    </w:p>
+    <w:p>
+      <w:bookmarkStart w:id="12" w:name="_GoBack"/>
+      <w:r>
+        <w:rPr>
+          <w:noProof/>
+        </w:rPr>
+        <w:lastRenderedPageBreak/>
+        <w:drawing>
+          <wp:inline distT="0" distB="0" distL="0" distR="0">
+            <wp:extent cx="6178550" cy="1405255"/>
+            <wp:effectExtent l="0" t="0" r="0" b="0"/>
+            <wp:docPr id="4" name="Picture 4"/>
+            <wp:cNvGraphicFramePr>
+              <a:graphicFrameLocks xmlns:a="http://schemas.openxmlformats.org/drawingml/2006/main" noChangeAspect="1"/>
+            </wp:cNvGraphicFramePr>
+            <a:graphic xmlns:a="http://schemas.openxmlformats.org/drawingml/2006/main">
+              <a:graphicData uri="http://schemas.openxmlformats.org/drawingml/2006/picture">
+                <pic:pic xmlns:pic="http://schemas.openxmlformats.org/drawingml/2006/picture">
+                  <pic:nvPicPr>
+                    <pic:cNvPr id="0" name="Picture 1"/>
+                    <pic:cNvPicPr>
+                      <a:picLocks noChangeAspect="1" noChangeArrowheads="1"/>
+                    </pic:cNvPicPr>
+                  </pic:nvPicPr>
+                  <pic:blipFill>
+                    <a:blip r:embed="rId19" cstate="print">
+                      <a:extLst>
+                        <a:ext uri="{28A0092B-C50C-407E-A947-70E740481C1C}">
+                          <a14:useLocalDpi xmlns:a14="http://schemas.microsoft.com/office/drawing/2010/main" val="0"/>
+                        </a:ext>
+                      </a:extLst>
+                    </a:blip>
+                    <a:srcRect/>
+                    <a:stretch>
+                      <a:fillRect/>
+                    </a:stretch>
+                  </pic:blipFill>
+                  <pic:spPr bwMode="auto">
+                    <a:xfrm>
+                      <a:off x="0" y="0"/>
+                      <a:ext cx="6178550" cy="1405255"/>
+                    </a:xfrm>
+                    <a:prstGeom prst="rect">
+                      <a:avLst/>
+                    </a:prstGeom>
+                    <a:noFill/>
+                    <a:ln>
+                      <a:noFill/>
+                    </a:ln>
+                  </pic:spPr>
+                </pic:pic>
+              </a:graphicData>
+            </a:graphic>
+          </wp:inline>
+        </w:drawing>
+      </w:r>
+      <w:bookmarkEnd w:id="12"/>
+    </w:p>
     <w:p>
       <w:r>
         <w:t xml:space="preserve"> </w:t>
@@ -5344,7 +5438,7 @@
             <w:pPr>
               <w:pStyle w:val="BodyText"/>
             </w:pPr>
-            <w:hyperlink r:id="rId19" w:history="1">
+            <w:hyperlink r:id="rId20" w:history="1">
               <w:proofErr w:type="spellStart"/>
               <w:r>
                 <w:t>klarnaPaymentCategoryID</w:t>
@@ -5612,7 +5706,7 @@
                     <pic:cNvPicPr/>
                   </pic:nvPicPr>
                   <pic:blipFill>
-                    <a:blip r:embed="rId20"/>
+                    <a:blip r:embed="rId21"/>
                     <a:stretch>
                       <a:fillRect/>
                     </a:stretch>
@@ -7423,6 +7517,191 @@
           <w:p/>
         </w:tc>
       </w:tr>
+      <w:tr>
+        <w:trPr>
+          <w:trHeight w:val="428"/>
+        </w:trPr>
+        <w:tc>
+          <w:tcPr>
+            <w:tcW w:w="2126" w:type="dxa"/>
+          </w:tcPr>
+          <w:p>
+            <w:r>
+              <w:t>UCI</w:t>
+            </w:r>
+          </w:p>
+        </w:tc>
+        <w:tc>
+          <w:tcPr>
+            <w:tcW w:w="3061" w:type="dxa"/>
+          </w:tcPr>
+          <w:p>
+            <w:proofErr w:type="spellStart"/>
+            <w:r>
+              <w:t>osmUCI</w:t>
+            </w:r>
+            <w:proofErr w:type="spellEnd"/>
+          </w:p>
+        </w:tc>
+        <w:tc>
+          <w:tcPr>
+            <w:tcW w:w="4350" w:type="dxa"/>
+          </w:tcPr>
+          <w:p>
+            <w:r>
+              <w:t>On-Site Messaging UCI</w:t>
+            </w:r>
+          </w:p>
+        </w:tc>
+      </w:tr>
+      <w:tr>
+        <w:trPr>
+          <w:trHeight w:val="428"/>
+        </w:trPr>
+        <w:tc>
+          <w:tcPr>
+            <w:tcW w:w="2126" w:type="dxa"/>
+          </w:tcPr>
+          <w:p>
+            <w:r>
+              <w:t>Cart Placement Tag Enabled</w:t>
+            </w:r>
+          </w:p>
+        </w:tc>
+        <w:tc>
+          <w:tcPr>
+            <w:tcW w:w="3061" w:type="dxa"/>
+          </w:tcPr>
+          <w:p>
+            <w:proofErr w:type="spellStart"/>
+            <w:r>
+              <w:t>osmCartEnabled</w:t>
+            </w:r>
+            <w:proofErr w:type="spellEnd"/>
+          </w:p>
+        </w:tc>
+        <w:tc>
+          <w:tcPr>
+            <w:tcW w:w="4350" w:type="dxa"/>
+          </w:tcPr>
+          <w:p>
+            <w:r>
+              <w:t>Whether Cart Placement Tag is Enabled</w:t>
+            </w:r>
+          </w:p>
+        </w:tc>
+      </w:tr>
+      <w:tr>
+        <w:trPr>
+          <w:trHeight w:val="428"/>
+        </w:trPr>
+        <w:tc>
+          <w:tcPr>
+            <w:tcW w:w="2126" w:type="dxa"/>
+          </w:tcPr>
+          <w:p>
+            <w:r>
+              <w:t>Cart Placement Tag ID</w:t>
+            </w:r>
+          </w:p>
+        </w:tc>
+        <w:tc>
+          <w:tcPr>
+            <w:tcW w:w="3061" w:type="dxa"/>
+          </w:tcPr>
+          <w:p>
+            <w:proofErr w:type="spellStart"/>
+            <w:r>
+              <w:t>osmCartTagId</w:t>
+            </w:r>
+            <w:proofErr w:type="spellEnd"/>
+          </w:p>
+        </w:tc>
+        <w:tc>
+          <w:tcPr>
+            <w:tcW w:w="4350" w:type="dxa"/>
+          </w:tcPr>
+          <w:p>
+            <w:r>
+              <w:t>ID of On-site messaging placement tag for Cart Page.</w:t>
+            </w:r>
+          </w:p>
+        </w:tc>
+      </w:tr>
+      <w:tr>
+        <w:trPr>
+          <w:trHeight w:val="428"/>
+        </w:trPr>
+        <w:tc>
+          <w:tcPr>
+            <w:tcW w:w="2126" w:type="dxa"/>
+          </w:tcPr>
+          <w:p>
+            <w:r>
+              <w:t>PDP Placement Tag Enabled</w:t>
+            </w:r>
+          </w:p>
+        </w:tc>
+        <w:tc>
+          <w:tcPr>
+            <w:tcW w:w="3061" w:type="dxa"/>
+          </w:tcPr>
+          <w:p>
+            <w:proofErr w:type="spellStart"/>
+            <w:r>
+              <w:t>osmPDPEnabled</w:t>
+            </w:r>
+            <w:proofErr w:type="spellEnd"/>
+          </w:p>
+        </w:tc>
+        <w:tc>
+          <w:tcPr>
+            <w:tcW w:w="4350" w:type="dxa"/>
+          </w:tcPr>
+          <w:p>
+            <w:r>
+              <w:t>Whether PDP Placement Tag is Enabled</w:t>
+            </w:r>
+          </w:p>
+        </w:tc>
+      </w:tr>
+      <w:tr>
+        <w:trPr>
+          <w:trHeight w:val="428"/>
+        </w:trPr>
+        <w:tc>
+          <w:tcPr>
+            <w:tcW w:w="2126" w:type="dxa"/>
+          </w:tcPr>
+          <w:p>
+            <w:r>
+              <w:t>PDP Placement Tag ID</w:t>
+            </w:r>
+          </w:p>
+        </w:tc>
+        <w:tc>
+          <w:tcPr>
+            <w:tcW w:w="3061" w:type="dxa"/>
+          </w:tcPr>
+          <w:p>
+            <w:proofErr w:type="spellStart"/>
+            <w:r>
+              <w:t>osmPDPTagId</w:t>
+            </w:r>
+            <w:proofErr w:type="spellEnd"/>
+          </w:p>
+        </w:tc>
+        <w:tc>
+          <w:tcPr>
+            <w:tcW w:w="4350" w:type="dxa"/>
+          </w:tcPr>
+          <w:p>
+            <w:r>
+              <w:t>ID of On-site messaging placement tag for PDP Page.</w:t>
+            </w:r>
+          </w:p>
+        </w:tc>
+      </w:tr>
     </w:tbl>
     <w:p>
       <w:pPr>
@@ -8083,7 +8362,7 @@
                     <pic:cNvPicPr/>
                   </pic:nvPicPr>
                   <pic:blipFill>
-                    <a:blip r:embed="rId21"/>
+                    <a:blip r:embed="rId22"/>
                     <a:stretch>
                       <a:fillRect/>
                     </a:stretch>
@@ -8180,7 +8459,7 @@
                     <pic:cNvPicPr/>
                   </pic:nvPicPr>
                   <pic:blipFill>
-                    <a:blip r:embed="rId22"/>
+                    <a:blip r:embed="rId23"/>
                     <a:stretch>
                       <a:fillRect/>
                     </a:stretch>
@@ -9396,7 +9675,7 @@
           <w:numId w:val="43"/>
         </w:numPr>
       </w:pPr>
-      <w:hyperlink r:id="rId23" w:history="1">
+      <w:hyperlink r:id="rId24" w:history="1">
         <w:r>
           <w:rPr>
             <w:rStyle w:val="Hyperlink"/>
@@ -9421,7 +9700,7 @@
           <w:numId w:val="43"/>
         </w:numPr>
       </w:pPr>
-      <w:hyperlink r:id="rId24" w:history="1">
+      <w:hyperlink r:id="rId25" w:history="1">
         <w:r>
           <w:rPr>
             <w:rStyle w:val="Hyperlink"/>
@@ -9469,7 +9748,7 @@
           <w:numId w:val="43"/>
         </w:numPr>
       </w:pPr>
-      <w:hyperlink r:id="rId25" w:history="1">
+      <w:hyperlink r:id="rId26" w:history="1">
         <w:r>
           <w:rPr>
             <w:rStyle w:val="Hyperlink"/>
@@ -9494,7 +9773,7 @@
           <w:numId w:val="43"/>
         </w:numPr>
       </w:pPr>
-      <w:hyperlink r:id="rId26" w:history="1">
+      <w:hyperlink r:id="rId27" w:history="1">
         <w:r>
           <w:rPr>
             <w:rStyle w:val="Hyperlink"/>
@@ -10213,11 +10492,11 @@
     </w:p>
     <w:p/>
     <w:sectPr>
-      <w:headerReference w:type="even" r:id="rId27"/>
-      <w:headerReference w:type="default" r:id="rId28"/>
-      <w:footerReference w:type="default" r:id="rId29"/>
-      <w:headerReference w:type="first" r:id="rId30"/>
-      <w:footerReference w:type="first" r:id="rId31"/>
+      <w:headerReference w:type="even" r:id="rId28"/>
+      <w:headerReference w:type="default" r:id="rId29"/>
+      <w:footerReference w:type="default" r:id="rId30"/>
+      <w:headerReference w:type="first" r:id="rId31"/>
+      <w:footerReference w:type="first" r:id="rId32"/>
       <w:type w:val="continuous"/>
       <w:pgSz w:w="11906" w:h="16838" w:code="9"/>
       <w:pgMar w:top="1440" w:right="1080" w:bottom="1440" w:left="1080" w:header="720" w:footer="215" w:gutter="0"/>
@@ -14440,7 +14719,7 @@
       </w:pPr>
     </w:pPrDefault>
   </w:docDefaults>
-  <w:latentStyles w:defLockedState="0" w:defUIPriority="99" w:defSemiHidden="0" w:defUnhideWhenUsed="0" w:defQFormat="0" w:count="375">
+  <w:latentStyles w:defLockedState="0" w:defUIPriority="99" w:defSemiHidden="0" w:defUnhideWhenUsed="0" w:defQFormat="0" w:count="376">
     <w:lsdException w:name="Normal" w:uiPriority="0" w:qFormat="1"/>
     <w:lsdException w:name="heading 1" w:uiPriority="9" w:qFormat="1"/>
     <w:lsdException w:name="heading 2" w:uiPriority="9" w:qFormat="1"/>
@@ -14546,7 +14825,6 @@
     <w:lsdException w:name="HTML Sample" w:semiHidden="1" w:unhideWhenUsed="1"/>
     <w:lsdException w:name="HTML Typewriter" w:semiHidden="1" w:unhideWhenUsed="1"/>
     <w:lsdException w:name="HTML Variable" w:semiHidden="1" w:unhideWhenUsed="1"/>
-    <w:lsdException w:name="Normal Table" w:semiHidden="1" w:unhideWhenUsed="1"/>
     <w:lsdException w:name="annotation subject" w:semiHidden="1" w:unhideWhenUsed="1"/>
     <w:lsdException w:name="No List" w:semiHidden="1" w:unhideWhenUsed="1"/>
     <w:lsdException w:name="Outline List 1" w:semiHidden="1" w:unhideWhenUsed="1"/>
@@ -14593,10 +14871,8 @@
     <w:lsdException w:name="Table Subtle 2" w:semiHidden="1" w:unhideWhenUsed="1"/>
     <w:lsdException w:name="Table Web 1" w:semiHidden="1" w:unhideWhenUsed="1"/>
     <w:lsdException w:name="Table Web 2" w:semiHidden="1" w:unhideWhenUsed="1"/>
-    <w:lsdException w:name="Table Web 3" w:semiHidden="1" w:unhideWhenUsed="1"/>
     <w:lsdException w:name="Balloon Text" w:semiHidden="1" w:unhideWhenUsed="1"/>
     <w:lsdException w:name="Table Grid" w:uiPriority="59"/>
-    <w:lsdException w:name="Table Theme" w:semiHidden="1" w:unhideWhenUsed="1"/>
     <w:lsdException w:name="Placeholder Text" w:semiHidden="1"/>
     <w:lsdException w:name="No Spacing" w:uiPriority="1" w:qFormat="1"/>
     <w:lsdException w:name="Light Shading" w:uiPriority="60"/>
@@ -14816,6 +15092,7 @@
     <w:lsdException w:name="Smart Hyperlink" w:semiHidden="1" w:unhideWhenUsed="1"/>
     <w:lsdException w:name="Hashtag" w:semiHidden="1" w:unhideWhenUsed="1"/>
     <w:lsdException w:name="Unresolved Mention" w:semiHidden="1" w:unhideWhenUsed="1"/>
+    <w:lsdException w:name="Smart Link" w:semiHidden="1" w:unhideWhenUsed="1"/>
   </w:latentStyles>
   <w:style w:type="paragraph" w:default="1" w:styleId="Normal">
     <w:name w:val="Normal"/>
@@ -15045,6 +15322,7 @@
   <w:style w:type="character" w:default="1" w:styleId="DefaultParagraphFont">
     <w:name w:val="Default Paragraph Font"/>
     <w:uiPriority w:val="1"/>
+    <w:semiHidden/>
     <w:unhideWhenUsed/>
   </w:style>
   <w:style w:type="table" w:default="1" w:styleId="TableNormal">
@@ -17756,7 +18034,7 @@
 </file>
 
 <file path=customXml/itemProps1.xml><?xml version="1.0" encoding="utf-8"?>
-<ds:datastoreItem xmlns:ds="http://schemas.openxmlformats.org/officeDocument/2006/customXml" ds:itemID="{A943A87B-C3F3-467F-8904-BE4F9332602B}">
+<ds:datastoreItem xmlns:ds="http://schemas.openxmlformats.org/officeDocument/2006/customXml" ds:itemID="{4220F6BA-8183-40CD-92DB-CECA3AA7712A}">
   <ds:schemaRefs>
     <ds:schemaRef ds:uri="http://schemas.openxmlformats.org/officeDocument/2006/bibliography"/>
   </ds:schemaRefs>
@@ -17764,7 +18042,7 @@
 </file>
 
 <file path=customXml/itemProps2.xml><?xml version="1.0" encoding="utf-8"?>
-<ds:datastoreItem xmlns:ds="http://schemas.openxmlformats.org/officeDocument/2006/customXml" ds:itemID="{AA2E20C8-2F78-453C-99A8-111C7F277301}">
+<ds:datastoreItem xmlns:ds="http://schemas.openxmlformats.org/officeDocument/2006/customXml" ds:itemID="{7648E110-661A-43D9-ACDF-6EC8B7CB2F18}">
   <ds:schemaRefs>
     <ds:schemaRef ds:uri="http://schemas.openxmlformats.org/officeDocument/2006/bibliography"/>
   </ds:schemaRefs>
@@ -17772,7 +18050,7 @@
 </file>
 
 <file path=customXml/itemProps3.xml><?xml version="1.0" encoding="utf-8"?>
-<ds:datastoreItem xmlns:ds="http://schemas.openxmlformats.org/officeDocument/2006/customXml" ds:itemID="{F3CFF8F2-9D27-471D-B998-9EA58E9DAF33}">
+<ds:datastoreItem xmlns:ds="http://schemas.openxmlformats.org/officeDocument/2006/customXml" ds:itemID="{7FB38C1A-E835-497E-A24E-BA89E5072504}">
   <ds:schemaRefs>
     <ds:schemaRef ds:uri="http://schemas.openxmlformats.org/officeDocument/2006/bibliography"/>
   </ds:schemaRefs>
@@ -17780,7 +18058,7 @@
 </file>
 
 <file path=customXml/itemProps4.xml><?xml version="1.0" encoding="utf-8"?>
-<ds:datastoreItem xmlns:ds="http://schemas.openxmlformats.org/officeDocument/2006/customXml" ds:itemID="{BBBCD5CC-CD8C-4C2A-BD2C-9E1B178C1664}">
+<ds:datastoreItem xmlns:ds="http://schemas.openxmlformats.org/officeDocument/2006/customXml" ds:itemID="{87F68DB3-B44B-4814-A173-02C5F5456D5C}">
   <ds:schemaRefs>
     <ds:schemaRef ds:uri="http://schemas.openxmlformats.org/officeDocument/2006/bibliography"/>
   </ds:schemaRefs>

</xml_diff>

<commit_message>
KLARNAPII-432: minor update to SFRA integration guide
</commit_message>
<xml_diff>
--- a/documentation/Klarna Payments SFRA Integration Guide v18.1.0.docx
+++ b/documentation/Klarna Payments SFRA Integration Guide v18.1.0.docx
@@ -4254,7 +4254,6 @@
       </w:r>
     </w:p>
     <w:p>
-      <w:bookmarkStart w:id="12" w:name="_GoBack"/>
       <w:r>
         <w:rPr>
           <w:noProof/>
@@ -4309,12 +4308,181 @@
           </wp:inline>
         </w:drawing>
       </w:r>
+    </w:p>
+    <w:p>
+      <w:r>
+        <w:t xml:space="preserve"> </w:t>
+      </w:r>
+    </w:p>
+    <w:p>
+      <w:pPr>
+        <w:jc w:val="center"/>
+      </w:pPr>
+      <w:r>
+        <w:rPr>
+          <w:noProof/>
+        </w:rPr>
+        <w:drawing>
+          <wp:inline distT="0" distB="0" distL="0" distR="0">
+            <wp:extent cx="3430673" cy="2614718"/>
+            <wp:effectExtent l="0" t="0" r="0" b="0"/>
+            <wp:docPr id="5" name="Picture 5"/>
+            <wp:cNvGraphicFramePr>
+              <a:graphicFrameLocks xmlns:a="http://schemas.openxmlformats.org/drawingml/2006/main" noChangeAspect="1"/>
+            </wp:cNvGraphicFramePr>
+            <a:graphic xmlns:a="http://schemas.openxmlformats.org/drawingml/2006/main">
+              <a:graphicData uri="http://schemas.openxmlformats.org/drawingml/2006/picture">
+                <pic:pic xmlns:pic="http://schemas.openxmlformats.org/drawingml/2006/picture">
+                  <pic:nvPicPr>
+                    <pic:cNvPr id="0" name="Picture 2"/>
+                    <pic:cNvPicPr>
+                      <a:picLocks noChangeAspect="1" noChangeArrowheads="1"/>
+                    </pic:cNvPicPr>
+                  </pic:nvPicPr>
+                  <pic:blipFill>
+                    <a:blip r:embed="rId20" cstate="print">
+                      <a:extLst>
+                        <a:ext uri="{28A0092B-C50C-407E-A947-70E740481C1C}">
+                          <a14:useLocalDpi xmlns:a14="http://schemas.microsoft.com/office/drawing/2010/main" val="0"/>
+                        </a:ext>
+                      </a:extLst>
+                    </a:blip>
+                    <a:srcRect/>
+                    <a:stretch>
+                      <a:fillRect/>
+                    </a:stretch>
+                  </pic:blipFill>
+                  <pic:spPr bwMode="auto">
+                    <a:xfrm>
+                      <a:off x="0" y="0"/>
+                      <a:ext cx="3459182" cy="2636447"/>
+                    </a:xfrm>
+                    <a:prstGeom prst="rect">
+                      <a:avLst/>
+                    </a:prstGeom>
+                    <a:noFill/>
+                    <a:ln>
+                      <a:noFill/>
+                    </a:ln>
+                  </pic:spPr>
+                </pic:pic>
+              </a:graphicData>
+            </a:graphic>
+          </wp:inline>
+        </w:drawing>
+      </w:r>
+    </w:p>
+    <w:p>
+      <w:pPr>
+        <w:jc w:val="center"/>
+      </w:pPr>
+      <w:r>
+        <w:t>On-Site Messaging Enabled on Cart Page</w:t>
+      </w:r>
+    </w:p>
+    <w:p/>
+    <w:p>
+      <w:pPr>
+        <w:jc w:val="center"/>
+      </w:pPr>
+      <w:r>
+        <w:rPr>
+          <w:noProof/>
+        </w:rPr>
+        <w:drawing>
+          <wp:inline distT="0" distB="0" distL="0" distR="0">
+            <wp:extent cx="3405416" cy="2854385"/>
+            <wp:effectExtent l="0" t="0" r="0" b="0"/>
+            <wp:docPr id="6" name="Picture 6"/>
+            <wp:cNvGraphicFramePr>
+              <a:graphicFrameLocks xmlns:a="http://schemas.openxmlformats.org/drawingml/2006/main" noChangeAspect="1"/>
+            </wp:cNvGraphicFramePr>
+            <a:graphic xmlns:a="http://schemas.openxmlformats.org/drawingml/2006/main">
+              <a:graphicData uri="http://schemas.openxmlformats.org/drawingml/2006/picture">
+                <pic:pic xmlns:pic="http://schemas.openxmlformats.org/drawingml/2006/picture">
+                  <pic:nvPicPr>
+                    <pic:cNvPr id="0" name="Picture 3"/>
+                    <pic:cNvPicPr>
+                      <a:picLocks noChangeAspect="1" noChangeArrowheads="1"/>
+                    </pic:cNvPicPr>
+                  </pic:nvPicPr>
+                  <pic:blipFill>
+                    <a:blip r:embed="rId21" cstate="print">
+                      <a:extLst>
+                        <a:ext uri="{28A0092B-C50C-407E-A947-70E740481C1C}">
+                          <a14:useLocalDpi xmlns:a14="http://schemas.microsoft.com/office/drawing/2010/main" val="0"/>
+                        </a:ext>
+                      </a:extLst>
+                    </a:blip>
+                    <a:srcRect/>
+                    <a:stretch>
+                      <a:fillRect/>
+                    </a:stretch>
+                  </pic:blipFill>
+                  <pic:spPr bwMode="auto">
+                    <a:xfrm>
+                      <a:off x="0" y="0"/>
+                      <a:ext cx="3430854" cy="2875707"/>
+                    </a:xfrm>
+                    <a:prstGeom prst="rect">
+                      <a:avLst/>
+                    </a:prstGeom>
+                    <a:noFill/>
+                    <a:ln>
+                      <a:noFill/>
+                    </a:ln>
+                  </pic:spPr>
+                </pic:pic>
+              </a:graphicData>
+            </a:graphic>
+          </wp:inline>
+        </w:drawing>
+      </w:r>
+    </w:p>
+    <w:p>
+      <w:pPr>
+        <w:jc w:val="center"/>
+      </w:pPr>
+      <w:r>
+        <w:t>On-Site Messaging Enabled on PDP Page</w:t>
+      </w:r>
+      <w:bookmarkStart w:id="12" w:name="_GoBack"/>
       <w:bookmarkEnd w:id="12"/>
     </w:p>
-    <w:p>
-      <w:r>
-        <w:t xml:space="preserve"> </w:t>
-      </w:r>
+    <w:p/>
+    <w:p>
+      <w:pPr>
+        <w:pStyle w:val="Standard1"/>
+        <w:ind w:left="0"/>
+      </w:pPr>
+      <w:r>
+        <w:lastRenderedPageBreak/>
+        <w:t xml:space="preserve">For more information, please refer to the </w:t>
+      </w:r>
+      <w:proofErr w:type="spellStart"/>
+      <w:r>
+        <w:t>Klarna</w:t>
+      </w:r>
+      <w:proofErr w:type="spellEnd"/>
+      <w:r>
+        <w:t xml:space="preserve"> Resources Portal:</w:t>
+      </w:r>
+    </w:p>
+    <w:p>
+      <w:pPr>
+        <w:pStyle w:val="Standard1"/>
+        <w:ind w:left="0"/>
+      </w:pPr>
+      <w:hyperlink r:id="rId22" w:history="1">
+        <w:r>
+          <w:rPr>
+            <w:rStyle w:val="Hyperlink"/>
+          </w:rPr>
+          <w:t>https://developers.klarna.com/resources/on-site-messaging</w:t>
+        </w:r>
+      </w:hyperlink>
+    </w:p>
+    <w:p>
       <w:r>
         <w:br w:type="page"/>
       </w:r>
@@ -5438,7 +5606,7 @@
             <w:pPr>
               <w:pStyle w:val="BodyText"/>
             </w:pPr>
-            <w:hyperlink r:id="rId20" w:history="1">
+            <w:hyperlink r:id="rId23" w:history="1">
               <w:proofErr w:type="spellStart"/>
               <w:r>
                 <w:t>klarnaPaymentCategoryID</w:t>
@@ -5706,7 +5874,7 @@
                     <pic:cNvPicPr/>
                   </pic:nvPicPr>
                   <pic:blipFill>
-                    <a:blip r:embed="rId21"/>
+                    <a:blip r:embed="rId24"/>
                     <a:stretch>
                       <a:fillRect/>
                     </a:stretch>
@@ -8362,7 +8530,7 @@
                     <pic:cNvPicPr/>
                   </pic:nvPicPr>
                   <pic:blipFill>
-                    <a:blip r:embed="rId22"/>
+                    <a:blip r:embed="rId25"/>
                     <a:stretch>
                       <a:fillRect/>
                     </a:stretch>
@@ -8459,7 +8627,7 @@
                     <pic:cNvPicPr/>
                   </pic:nvPicPr>
                   <pic:blipFill>
-                    <a:blip r:embed="rId23"/>
+                    <a:blip r:embed="rId26"/>
                     <a:stretch>
                       <a:fillRect/>
                     </a:stretch>
@@ -9675,7 +9843,7 @@
           <w:numId w:val="43"/>
         </w:numPr>
       </w:pPr>
-      <w:hyperlink r:id="rId24" w:history="1">
+      <w:hyperlink r:id="rId27" w:history="1">
         <w:r>
           <w:rPr>
             <w:rStyle w:val="Hyperlink"/>
@@ -9700,7 +9868,7 @@
           <w:numId w:val="43"/>
         </w:numPr>
       </w:pPr>
-      <w:hyperlink r:id="rId25" w:history="1">
+      <w:hyperlink r:id="rId28" w:history="1">
         <w:r>
           <w:rPr>
             <w:rStyle w:val="Hyperlink"/>
@@ -9748,7 +9916,7 @@
           <w:numId w:val="43"/>
         </w:numPr>
       </w:pPr>
-      <w:hyperlink r:id="rId26" w:history="1">
+      <w:hyperlink r:id="rId29" w:history="1">
         <w:r>
           <w:rPr>
             <w:rStyle w:val="Hyperlink"/>
@@ -9773,7 +9941,7 @@
           <w:numId w:val="43"/>
         </w:numPr>
       </w:pPr>
-      <w:hyperlink r:id="rId27" w:history="1">
+      <w:hyperlink r:id="rId30" w:history="1">
         <w:r>
           <w:rPr>
             <w:rStyle w:val="Hyperlink"/>
@@ -10492,11 +10660,11 @@
     </w:p>
     <w:p/>
     <w:sectPr>
-      <w:headerReference w:type="even" r:id="rId28"/>
-      <w:headerReference w:type="default" r:id="rId29"/>
-      <w:footerReference w:type="default" r:id="rId30"/>
-      <w:headerReference w:type="first" r:id="rId31"/>
-      <w:footerReference w:type="first" r:id="rId32"/>
+      <w:headerReference w:type="even" r:id="rId31"/>
+      <w:headerReference w:type="default" r:id="rId32"/>
+      <w:footerReference w:type="default" r:id="rId33"/>
+      <w:headerReference w:type="first" r:id="rId34"/>
+      <w:footerReference w:type="first" r:id="rId35"/>
       <w:type w:val="continuous"/>
       <w:pgSz w:w="11906" w:h="16838" w:code="9"/>
       <w:pgMar w:top="1440" w:right="1080" w:bottom="1440" w:left="1080" w:header="720" w:footer="215" w:gutter="0"/>
@@ -15322,7 +15490,6 @@
   <w:style w:type="character" w:default="1" w:styleId="DefaultParagraphFont">
     <w:name w:val="Default Paragraph Font"/>
     <w:uiPriority w:val="1"/>
-    <w:semiHidden/>
     <w:unhideWhenUsed/>
   </w:style>
   <w:style w:type="table" w:default="1" w:styleId="TableNormal">
@@ -18034,7 +18201,7 @@
 </file>
 
 <file path=customXml/itemProps1.xml><?xml version="1.0" encoding="utf-8"?>
-<ds:datastoreItem xmlns:ds="http://schemas.openxmlformats.org/officeDocument/2006/customXml" ds:itemID="{4220F6BA-8183-40CD-92DB-CECA3AA7712A}">
+<ds:datastoreItem xmlns:ds="http://schemas.openxmlformats.org/officeDocument/2006/customXml" ds:itemID="{87F68DB3-B44B-4814-A173-02C5F5456D5C}">
   <ds:schemaRefs>
     <ds:schemaRef ds:uri="http://schemas.openxmlformats.org/officeDocument/2006/bibliography"/>
   </ds:schemaRefs>
@@ -18042,7 +18209,7 @@
 </file>
 
 <file path=customXml/itemProps2.xml><?xml version="1.0" encoding="utf-8"?>
-<ds:datastoreItem xmlns:ds="http://schemas.openxmlformats.org/officeDocument/2006/customXml" ds:itemID="{7648E110-661A-43D9-ACDF-6EC8B7CB2F18}">
+<ds:datastoreItem xmlns:ds="http://schemas.openxmlformats.org/officeDocument/2006/customXml" ds:itemID="{39D300EE-7F4A-4576-AD96-BCF44E6A32C1}">
   <ds:schemaRefs>
     <ds:schemaRef ds:uri="http://schemas.openxmlformats.org/officeDocument/2006/bibliography"/>
   </ds:schemaRefs>
@@ -18050,7 +18217,7 @@
 </file>
 
 <file path=customXml/itemProps3.xml><?xml version="1.0" encoding="utf-8"?>
-<ds:datastoreItem xmlns:ds="http://schemas.openxmlformats.org/officeDocument/2006/customXml" ds:itemID="{7FB38C1A-E835-497E-A24E-BA89E5072504}">
+<ds:datastoreItem xmlns:ds="http://schemas.openxmlformats.org/officeDocument/2006/customXml" ds:itemID="{A479A2B6-10B2-4A4D-9472-00BC129768DE}">
   <ds:schemaRefs>
     <ds:schemaRef ds:uri="http://schemas.openxmlformats.org/officeDocument/2006/bibliography"/>
   </ds:schemaRefs>
@@ -18058,7 +18225,7 @@
 </file>
 
 <file path=customXml/itemProps4.xml><?xml version="1.0" encoding="utf-8"?>
-<ds:datastoreItem xmlns:ds="http://schemas.openxmlformats.org/officeDocument/2006/customXml" ds:itemID="{87F68DB3-B44B-4814-A173-02C5F5456D5C}">
+<ds:datastoreItem xmlns:ds="http://schemas.openxmlformats.org/officeDocument/2006/customXml" ds:itemID="{207F8B66-923B-4BC8-8750-91F1FF1EAD24}">
   <ds:schemaRefs>
     <ds:schemaRef ds:uri="http://schemas.openxmlformats.org/officeDocument/2006/bibliography"/>
   </ds:schemaRefs>

</xml_diff>

<commit_message>
KLARNAPII-443: implement on-site messaging for product sets and bundles; add library url preference - SFRA, SG
</commit_message>
<xml_diff>
--- a/documentation/Klarna Payments SFRA Integration Guide v18.1.0.docx
+++ b/documentation/Klarna Payments SFRA Integration Guide v18.1.0.docx
@@ -234,6 +234,7 @@
           <w:docPartUnique/>
         </w:docPartObj>
       </w:sdtPr>
+      <w:sdtEndPr/>
       <w:sdtContent>
         <w:p>
           <w:pPr>
@@ -4260,10 +4261,10 @@
         </w:rPr>
         <w:lastRenderedPageBreak/>
         <w:drawing>
-          <wp:inline distT="0" distB="0" distL="0" distR="0">
-            <wp:extent cx="6178550" cy="1405255"/>
-            <wp:effectExtent l="0" t="0" r="0" b="0"/>
-            <wp:docPr id="4" name="Picture 4"/>
+          <wp:inline distT="0" distB="0" distL="0" distR="0" wp14:anchorId="55A7A918" wp14:editId="1C0ED5C3">
+            <wp:extent cx="5618563" cy="1900142"/>
+            <wp:effectExtent l="0" t="0" r="1270" b="5080"/>
+            <wp:docPr id="9" name="Picture 9"/>
             <wp:cNvGraphicFramePr>
               <a:graphicFrameLocks xmlns:a="http://schemas.openxmlformats.org/drawingml/2006/main" noChangeAspect="1"/>
             </wp:cNvGraphicFramePr>
@@ -4277,7 +4278,7 @@
                     </pic:cNvPicPr>
                   </pic:nvPicPr>
                   <pic:blipFill>
-                    <a:blip r:embed="rId19" cstate="print">
+                    <a:blip r:embed="rId19">
                       <a:extLst>
                         <a:ext uri="{28A0092B-C50C-407E-A947-70E740481C1C}">
                           <a14:useLocalDpi xmlns:a14="http://schemas.microsoft.com/office/drawing/2010/main" val="0"/>
@@ -4292,7 +4293,7 @@
                   <pic:spPr bwMode="auto">
                     <a:xfrm>
                       <a:off x="0" y="0"/>
-                      <a:ext cx="6178550" cy="1405255"/>
+                      <a:ext cx="5632860" cy="1904977"/>
                     </a:xfrm>
                     <a:prstGeom prst="rect">
                       <a:avLst/>
@@ -4309,6 +4310,67 @@
         </w:drawing>
       </w:r>
     </w:p>
+    <w:p>
+      <w:r>
+        <w:t xml:space="preserve"> In </w:t>
+      </w:r>
+      <w:r>
+        <w:rPr>
+          <w:i/>
+        </w:rPr>
+        <w:t>Library URL</w:t>
+      </w:r>
+      <w:r>
+        <w:t>, please input the full URL to the JavaScript library.</w:t>
+      </w:r>
+    </w:p>
+    <w:p>
+      <w:r>
+        <w:t>If You want the Placement tag enabled for the Cart Page, the “</w:t>
+      </w:r>
+      <w:r>
+        <w:rPr>
+          <w:i/>
+        </w:rPr>
+        <w:t>Cart Placement Tag ID</w:t>
+      </w:r>
+      <w:r>
+        <w:t>” must be filled in with a valid placement tag id and the “</w:t>
+      </w:r>
+      <w:r>
+        <w:rPr>
+          <w:i/>
+        </w:rPr>
+        <w:t>Cart Placement Tag Enabled</w:t>
+      </w:r>
+      <w:r>
+        <w:t>” must be set to Yes.</w:t>
+      </w:r>
+    </w:p>
+    <w:p>
+      <w:r>
+        <w:t>If You want the Placement tag enabled for the PDP Page, the “</w:t>
+      </w:r>
+      <w:r>
+        <w:rPr>
+          <w:i/>
+        </w:rPr>
+        <w:t>PDP Placement Tag ID</w:t>
+      </w:r>
+      <w:r>
+        <w:t>” must be filled in with a valid placement tag id and the “</w:t>
+      </w:r>
+      <w:r>
+        <w:rPr>
+          <w:i/>
+        </w:rPr>
+        <w:t>PDP Placement Tag Enabled</w:t>
+      </w:r>
+      <w:r>
+        <w:t>” must be set to Yes.</w:t>
+      </w:r>
+    </w:p>
+    <w:p/>
     <w:p>
       <w:r>
         <w:t xml:space="preserve"> </w:t>
@@ -4389,6 +4451,7 @@
         <w:rPr>
           <w:noProof/>
         </w:rPr>
+        <w:lastRenderedPageBreak/>
         <w:drawing>
           <wp:inline distT="0" distB="0" distL="0" distR="0">
             <wp:extent cx="3405416" cy="2854385"/>
@@ -4446,8 +4509,6 @@
       <w:r>
         <w:t>On-Site Messaging Enabled on PDP Page</w:t>
       </w:r>
-      <w:bookmarkStart w:id="12" w:name="_GoBack"/>
-      <w:bookmarkEnd w:id="12"/>
     </w:p>
     <w:p/>
     <w:p>
@@ -4456,7 +4517,6 @@
         <w:ind w:left="0"/>
       </w:pPr>
       <w:r>
-        <w:lastRenderedPageBreak/>
         <w:t xml:space="preserve">For more information, please refer to the </w:t>
       </w:r>
       <w:proofErr w:type="spellStart"/>
@@ -4491,8 +4551,8 @@
       <w:pPr>
         <w:pStyle w:val="Heading1"/>
       </w:pPr>
-      <w:bookmarkStart w:id="13" w:name="_Ref529777862"/>
-      <w:bookmarkStart w:id="14" w:name="_Toc535941105"/>
+      <w:bookmarkStart w:id="12" w:name="_Ref529777862"/>
+      <w:bookmarkStart w:id="13" w:name="_Toc535941105"/>
       <w:r>
         <w:lastRenderedPageBreak/>
         <w:t xml:space="preserve">System </w:t>
@@ -4500,63 +4560,78 @@
       <w:r>
         <w:t>Extensions</w:t>
       </w:r>
+      <w:bookmarkEnd w:id="12"/>
       <w:bookmarkEnd w:id="13"/>
+    </w:p>
+    <w:p/>
+    <w:p>
+      <w:r>
+        <w:t xml:space="preserve">This section </w:t>
+      </w:r>
+      <w:r>
+        <w:t>describes</w:t>
+      </w:r>
+      <w:r>
+        <w:t xml:space="preserve"> all cartridge extensions (custom attributes to system objects, site preferences).</w:t>
+      </w:r>
+      <w:r>
+        <w:t xml:space="preserve"> Once you have installed the cartridge</w:t>
+      </w:r>
+      <w:r>
+        <w:t xml:space="preserve"> (</w:t>
+      </w:r>
+      <w:r>
+        <w:t>“</w:t>
+      </w:r>
+      <w:r>
+        <w:fldChar w:fldCharType="begin"/>
+      </w:r>
+      <w:r>
+        <w:instrText xml:space="preserve"> REF _Ref530734494 \h </w:instrText>
+      </w:r>
+      <w:r>
+        <w:instrText xml:space="preserve"> \* MERGEFORMAT </w:instrText>
+      </w:r>
+      <w:r>
+        <w:fldChar w:fldCharType="separate"/>
+      </w:r>
+      <w:r>
+        <w:t>Installation</w:t>
+      </w:r>
+      <w:r>
+        <w:fldChar w:fldCharType="end"/>
+      </w:r>
+      <w:r>
+        <w:t>” section</w:t>
+      </w:r>
+      <w:r>
+        <w:t>)</w:t>
+      </w:r>
+      <w:r>
+        <w:t>, you can check and confirm the extensions have been applied</w:t>
+      </w:r>
+      <w:r>
+        <w:t xml:space="preserve"> to your system</w:t>
+      </w:r>
+      <w:r>
+        <w:t>.</w:t>
+      </w:r>
+    </w:p>
+    <w:p>
+      <w:pPr>
+        <w:pStyle w:val="Standard1"/>
+      </w:pPr>
+    </w:p>
+    <w:p>
+      <w:pPr>
+        <w:pStyle w:val="Heading2"/>
+      </w:pPr>
+      <w:bookmarkStart w:id="14" w:name="_Toc535941106"/>
+      <w:r>
+        <w:t>System object extensions</w:t>
+      </w:r>
       <w:bookmarkEnd w:id="14"/>
     </w:p>
-    <w:p/>
-    <w:p>
-      <w:r>
-        <w:t xml:space="preserve">This section </w:t>
-      </w:r>
-      <w:r>
-        <w:t>describes</w:t>
-      </w:r>
-      <w:r>
-        <w:t xml:space="preserve"> all cartridge extensions (custom attributes to system objects, site preferences).</w:t>
-      </w:r>
-      <w:r>
-        <w:t xml:space="preserve"> Once you have installed the cartridge</w:t>
-      </w:r>
-      <w:r>
-        <w:t xml:space="preserve"> (</w:t>
-      </w:r>
-      <w:r>
-        <w:t>“</w:t>
-      </w:r>
-      <w:r>
-        <w:fldChar w:fldCharType="begin"/>
-      </w:r>
-      <w:r>
-        <w:instrText xml:space="preserve"> REF _Ref530734494 \h </w:instrText>
-      </w:r>
-      <w:r>
-        <w:instrText xml:space="preserve"> \* MERGEFORMAT </w:instrText>
-      </w:r>
-      <w:r>
-        <w:fldChar w:fldCharType="separate"/>
-      </w:r>
-      <w:r>
-        <w:t>Installation</w:t>
-      </w:r>
-      <w:r>
-        <w:fldChar w:fldCharType="end"/>
-      </w:r>
-      <w:r>
-        <w:t>” section</w:t>
-      </w:r>
-      <w:r>
-        <w:t>)</w:t>
-      </w:r>
-      <w:r>
-        <w:t>, you can check and confirm the extensions have been applied</w:t>
-      </w:r>
-      <w:r>
-        <w:t xml:space="preserve"> to your system</w:t>
-      </w:r>
-      <w:r>
-        <w:t>.</w:t>
-      </w:r>
-    </w:p>
     <w:p>
       <w:pPr>
         <w:pStyle w:val="Standard1"/>
@@ -4564,28 +4639,13 @@
     </w:p>
     <w:p>
       <w:pPr>
-        <w:pStyle w:val="Heading2"/>
-      </w:pPr>
-      <w:bookmarkStart w:id="15" w:name="_Toc535941106"/>
-      <w:r>
-        <w:t>System object extensions</w:t>
+        <w:pStyle w:val="Heading3"/>
+      </w:pPr>
+      <w:bookmarkStart w:id="15" w:name="_Toc535941107"/>
+      <w:r>
+        <w:t>Order</w:t>
       </w:r>
       <w:bookmarkEnd w:id="15"/>
-    </w:p>
-    <w:p>
-      <w:pPr>
-        <w:pStyle w:val="Standard1"/>
-      </w:pPr>
-    </w:p>
-    <w:p>
-      <w:pPr>
-        <w:pStyle w:val="Heading3"/>
-      </w:pPr>
-      <w:bookmarkStart w:id="16" w:name="_Toc535941107"/>
-      <w:r>
-        <w:t>Order</w:t>
-      </w:r>
-      <w:bookmarkEnd w:id="16"/>
     </w:p>
     <w:p>
       <w:pPr>
@@ -5180,12 +5240,12 @@
       <w:pPr>
         <w:pStyle w:val="Heading3"/>
       </w:pPr>
-      <w:bookmarkStart w:id="17" w:name="_Toc535941108"/>
+      <w:bookmarkStart w:id="16" w:name="_Toc535941108"/>
       <w:proofErr w:type="spellStart"/>
       <w:r>
         <w:t>PaymentTransaction</w:t>
       </w:r>
-      <w:bookmarkEnd w:id="17"/>
+      <w:bookmarkEnd w:id="16"/>
       <w:proofErr w:type="spellEnd"/>
     </w:p>
     <w:p>
@@ -5445,13 +5505,13 @@
       <w:pPr>
         <w:pStyle w:val="Heading3"/>
       </w:pPr>
-      <w:bookmarkStart w:id="18" w:name="_Toc535941109"/>
+      <w:bookmarkStart w:id="17" w:name="_Toc535941109"/>
       <w:proofErr w:type="spellStart"/>
       <w:r>
         <w:lastRenderedPageBreak/>
         <w:t>OrderPaymentInstrument</w:t>
       </w:r>
-      <w:bookmarkEnd w:id="18"/>
+      <w:bookmarkEnd w:id="17"/>
       <w:proofErr w:type="spellEnd"/>
     </w:p>
     <w:p/>
@@ -5824,23 +5884,23 @@
       <w:pPr>
         <w:pStyle w:val="Heading2"/>
       </w:pPr>
-      <w:bookmarkStart w:id="19" w:name="_Toc535941110"/>
+      <w:bookmarkStart w:id="18" w:name="_Toc535941110"/>
       <w:r>
         <w:t>Custom objects</w:t>
       </w:r>
+      <w:bookmarkEnd w:id="18"/>
+    </w:p>
+    <w:p/>
+    <w:p>
+      <w:pPr>
+        <w:pStyle w:val="Heading3"/>
+      </w:pPr>
+      <w:bookmarkStart w:id="19" w:name="_Toc535941111"/>
+      <w:proofErr w:type="spellStart"/>
+      <w:r>
+        <w:t>KlarnaCountries</w:t>
+      </w:r>
       <w:bookmarkEnd w:id="19"/>
-    </w:p>
-    <w:p/>
-    <w:p>
-      <w:pPr>
-        <w:pStyle w:val="Heading3"/>
-      </w:pPr>
-      <w:bookmarkStart w:id="20" w:name="_Toc535941111"/>
-      <w:proofErr w:type="spellStart"/>
-      <w:r>
-        <w:t>KlarnaCountries</w:t>
-      </w:r>
-      <w:bookmarkEnd w:id="20"/>
       <w:proofErr w:type="spellEnd"/>
     </w:p>
     <w:p>
@@ -6316,28 +6376,28 @@
       <w:pPr>
         <w:pStyle w:val="Heading2"/>
       </w:pPr>
-      <w:bookmarkStart w:id="21" w:name="_Toc535941112"/>
+      <w:bookmarkStart w:id="20" w:name="_Toc535941112"/>
       <w:r>
         <w:lastRenderedPageBreak/>
         <w:t>Site preferences</w:t>
       </w:r>
+      <w:bookmarkEnd w:id="20"/>
+    </w:p>
+    <w:p/>
+    <w:p>
+      <w:pPr>
+        <w:pStyle w:val="Heading3"/>
+      </w:pPr>
+      <w:bookmarkStart w:id="21" w:name="_Toc535941113"/>
+      <w:proofErr w:type="spellStart"/>
+      <w:r>
+        <w:t>Klarna_Payments</w:t>
+      </w:r>
+      <w:proofErr w:type="spellEnd"/>
+      <w:r>
+        <w:t xml:space="preserve"> group</w:t>
+      </w:r>
       <w:bookmarkEnd w:id="21"/>
-    </w:p>
-    <w:p/>
-    <w:p>
-      <w:pPr>
-        <w:pStyle w:val="Heading3"/>
-      </w:pPr>
-      <w:bookmarkStart w:id="22" w:name="_Toc535941113"/>
-      <w:proofErr w:type="spellStart"/>
-      <w:r>
-        <w:t>Klarna_Payments</w:t>
-      </w:r>
-      <w:proofErr w:type="spellEnd"/>
-      <w:r>
-        <w:t xml:space="preserve"> group</w:t>
-      </w:r>
-      <w:bookmarkEnd w:id="22"/>
     </w:p>
     <w:p/>
     <w:p>
@@ -7695,8 +7755,13 @@
           </w:tcPr>
           <w:p>
             <w:r>
-              <w:t>UCI</w:t>
-            </w:r>
+              <w:t xml:space="preserve">Library </w:t>
+            </w:r>
+            <w:proofErr w:type="spellStart"/>
+            <w:r>
+              <w:t>Url</w:t>
+            </w:r>
+            <w:proofErr w:type="spellEnd"/>
           </w:p>
         </w:tc>
         <w:tc>
@@ -7706,7 +7771,7 @@
           <w:p>
             <w:proofErr w:type="spellStart"/>
             <w:r>
-              <w:t>osmUCI</w:t>
+              <w:t>osmLibraryUrl</w:t>
             </w:r>
             <w:proofErr w:type="spellEnd"/>
           </w:p>
@@ -7717,8 +7782,13 @@
           </w:tcPr>
           <w:p>
             <w:r>
-              <w:t>On-Site Messaging UCI</w:t>
-            </w:r>
+              <w:t>Stores On-Site Messaging JavaScript Library URL</w:t>
+            </w:r>
+            <w:r>
+              <w:t>.</w:t>
+            </w:r>
+            <w:bookmarkStart w:id="22" w:name="_GoBack"/>
+            <w:bookmarkEnd w:id="22"/>
           </w:p>
         </w:tc>
       </w:tr>
@@ -14993,6 +15063,7 @@
     <w:lsdException w:name="HTML Sample" w:semiHidden="1" w:unhideWhenUsed="1"/>
     <w:lsdException w:name="HTML Typewriter" w:semiHidden="1" w:unhideWhenUsed="1"/>
     <w:lsdException w:name="HTML Variable" w:semiHidden="1" w:unhideWhenUsed="1"/>
+    <w:lsdException w:name="Normal Table" w:semiHidden="1" w:unhideWhenUsed="1"/>
     <w:lsdException w:name="annotation subject" w:semiHidden="1" w:unhideWhenUsed="1"/>
     <w:lsdException w:name="No List" w:semiHidden="1" w:unhideWhenUsed="1"/>
     <w:lsdException w:name="Outline List 1" w:semiHidden="1" w:unhideWhenUsed="1"/>
@@ -15039,8 +15110,10 @@
     <w:lsdException w:name="Table Subtle 2" w:semiHidden="1" w:unhideWhenUsed="1"/>
     <w:lsdException w:name="Table Web 1" w:semiHidden="1" w:unhideWhenUsed="1"/>
     <w:lsdException w:name="Table Web 2" w:semiHidden="1" w:unhideWhenUsed="1"/>
+    <w:lsdException w:name="Table Web 3" w:semiHidden="1" w:unhideWhenUsed="1"/>
     <w:lsdException w:name="Balloon Text" w:semiHidden="1" w:unhideWhenUsed="1"/>
     <w:lsdException w:name="Table Grid" w:uiPriority="59"/>
+    <w:lsdException w:name="Table Theme" w:semiHidden="1" w:unhideWhenUsed="1"/>
     <w:lsdException w:name="Placeholder Text" w:semiHidden="1"/>
     <w:lsdException w:name="No Spacing" w:uiPriority="1" w:qFormat="1"/>
     <w:lsdException w:name="Light Shading" w:uiPriority="60"/>
@@ -15490,6 +15563,7 @@
   <w:style w:type="character" w:default="1" w:styleId="DefaultParagraphFont">
     <w:name w:val="Default Paragraph Font"/>
     <w:uiPriority w:val="1"/>
+    <w:semiHidden/>
     <w:unhideWhenUsed/>
   </w:style>
   <w:style w:type="table" w:default="1" w:styleId="TableNormal">
@@ -18201,7 +18275,7 @@
 </file>
 
 <file path=customXml/itemProps1.xml><?xml version="1.0" encoding="utf-8"?>
-<ds:datastoreItem xmlns:ds="http://schemas.openxmlformats.org/officeDocument/2006/customXml" ds:itemID="{87F68DB3-B44B-4814-A173-02C5F5456D5C}">
+<ds:datastoreItem xmlns:ds="http://schemas.openxmlformats.org/officeDocument/2006/customXml" ds:itemID="{207F8B66-923B-4BC8-8750-91F1FF1EAD24}">
   <ds:schemaRefs>
     <ds:schemaRef ds:uri="http://schemas.openxmlformats.org/officeDocument/2006/bibliography"/>
   </ds:schemaRefs>
@@ -18209,7 +18283,7 @@
 </file>
 
 <file path=customXml/itemProps2.xml><?xml version="1.0" encoding="utf-8"?>
-<ds:datastoreItem xmlns:ds="http://schemas.openxmlformats.org/officeDocument/2006/customXml" ds:itemID="{39D300EE-7F4A-4576-AD96-BCF44E6A32C1}">
+<ds:datastoreItem xmlns:ds="http://schemas.openxmlformats.org/officeDocument/2006/customXml" ds:itemID="{A479A2B6-10B2-4A4D-9472-00BC129768DE}">
   <ds:schemaRefs>
     <ds:schemaRef ds:uri="http://schemas.openxmlformats.org/officeDocument/2006/bibliography"/>
   </ds:schemaRefs>
@@ -18217,7 +18291,7 @@
 </file>
 
 <file path=customXml/itemProps3.xml><?xml version="1.0" encoding="utf-8"?>
-<ds:datastoreItem xmlns:ds="http://schemas.openxmlformats.org/officeDocument/2006/customXml" ds:itemID="{A479A2B6-10B2-4A4D-9472-00BC129768DE}">
+<ds:datastoreItem xmlns:ds="http://schemas.openxmlformats.org/officeDocument/2006/customXml" ds:itemID="{615EB942-4920-4F6F-ABCB-D10B8AAAACBA}">
   <ds:schemaRefs>
     <ds:schemaRef ds:uri="http://schemas.openxmlformats.org/officeDocument/2006/bibliography"/>
   </ds:schemaRefs>
@@ -18225,7 +18299,7 @@
 </file>
 
 <file path=customXml/itemProps4.xml><?xml version="1.0" encoding="utf-8"?>
-<ds:datastoreItem xmlns:ds="http://schemas.openxmlformats.org/officeDocument/2006/customXml" ds:itemID="{207F8B66-923B-4BC8-8750-91F1FF1EAD24}">
+<ds:datastoreItem xmlns:ds="http://schemas.openxmlformats.org/officeDocument/2006/customXml" ds:itemID="{15A4633C-D296-41CD-B18E-A06B11E6BDF2}">
   <ds:schemaRefs>
     <ds:schemaRef ds:uri="http://schemas.openxmlformats.org/officeDocument/2006/bibliography"/>
   </ds:schemaRefs>

</xml_diff>